<commit_message>
Add Omnicart and revise modal descriptions
</commit_message>
<xml_diff>
--- a/Resume.docx
+++ b/Resume.docx
@@ -1,6 +1,6 @@
 
 <file path=word/document.xml><?xml version="1.0" encoding="utf-8"?>
-<w:document xmlns:wpc="http://schemas.microsoft.com/office/word/2010/wordprocessingCanvas" xmlns:cx="http://schemas.microsoft.com/office/drawing/2014/chartex" xmlns:cx1="http://schemas.microsoft.com/office/drawing/2015/9/8/chartex" xmlns:cx2="http://schemas.microsoft.com/office/drawing/2015/10/21/chartex" xmlns:cx3="http://schemas.microsoft.com/office/drawing/2016/5/9/chartex" xmlns:cx4="http://schemas.microsoft.com/office/drawing/2016/5/10/chartex" xmlns:cx5="http://schemas.microsoft.com/office/drawing/2016/5/11/chartex" xmlns:cx6="http://schemas.microsoft.com/office/drawing/2016/5/12/chartex" xmlns:cx7="http://schemas.microsoft.com/office/drawing/2016/5/13/chartex" xmlns:cx8="http://schemas.microsoft.com/office/drawing/2016/5/14/chartex" xmlns:mc="http://schemas.openxmlformats.org/markup-compatibility/2006" xmlns:aink="http://schemas.microsoft.com/office/drawing/2016/ink" xmlns:am3d="http://schemas.microsoft.com/office/drawing/2017/model3d" xmlns:o="urn:schemas-microsoft-com:office:office" xmlns:r="http://schemas.openxmlformats.org/officeDocument/2006/relationships" xmlns:m="http://schemas.openxmlformats.org/officeDocument/2006/math" xmlns:v="urn:schemas-microsoft-com:vml" xmlns:wp14="http://schemas.microsoft.com/office/word/2010/wordprocessingDrawing" xmlns:wp="http://schemas.openxmlformats.org/drawingml/2006/wordprocessingDrawing" xmlns:w10="urn:schemas-microsoft-com:office:word" xmlns:w="http://schemas.openxmlformats.org/wordprocessingml/2006/main" xmlns:w14="http://schemas.microsoft.com/office/word/2010/wordml" xmlns:w15="http://schemas.microsoft.com/office/word/2012/wordml" xmlns:w16cex="http://schemas.microsoft.com/office/word/2018/wordml/cex" xmlns:w16cid="http://schemas.microsoft.com/office/word/2016/wordml/cid" xmlns:w16="http://schemas.microsoft.com/office/word/2018/wordml" xmlns:w16sdtdh="http://schemas.microsoft.com/office/word/2020/wordml/sdtdatahash" xmlns:w16se="http://schemas.microsoft.com/office/word/2015/wordml/symex" xmlns:wpg="http://schemas.microsoft.com/office/word/2010/wordprocessingGroup" xmlns:wpi="http://schemas.microsoft.com/office/word/2010/wordprocessingInk" xmlns:wne="http://schemas.microsoft.com/office/word/2006/wordml" xmlns:wps="http://schemas.microsoft.com/office/word/2010/wordprocessingShape" mc:Ignorable="w14 w15 w16se w16cid w16 w16cex w16sdtdh wp14">
+<w:document xmlns:wpc="http://schemas.microsoft.com/office/word/2010/wordprocessingCanvas" xmlns:cx="http://schemas.microsoft.com/office/drawing/2014/chartex" xmlns:cx1="http://schemas.microsoft.com/office/drawing/2015/9/8/chartex" xmlns:cx2="http://schemas.microsoft.com/office/drawing/2015/10/21/chartex" xmlns:cx3="http://schemas.microsoft.com/office/drawing/2016/5/9/chartex" xmlns:cx4="http://schemas.microsoft.com/office/drawing/2016/5/10/chartex" xmlns:cx5="http://schemas.microsoft.com/office/drawing/2016/5/11/chartex" xmlns:cx6="http://schemas.microsoft.com/office/drawing/2016/5/12/chartex" xmlns:cx7="http://schemas.microsoft.com/office/drawing/2016/5/13/chartex" xmlns:cx8="http://schemas.microsoft.com/office/drawing/2016/5/14/chartex" xmlns:mc="http://schemas.openxmlformats.org/markup-compatibility/2006" xmlns:aink="http://schemas.microsoft.com/office/drawing/2016/ink" xmlns:am3d="http://schemas.microsoft.com/office/drawing/2017/model3d" xmlns:o="urn:schemas-microsoft-com:office:office" xmlns:oel="http://schemas.microsoft.com/office/2019/extlst" xmlns:r="http://schemas.openxmlformats.org/officeDocument/2006/relationships" xmlns:m="http://schemas.openxmlformats.org/officeDocument/2006/math" xmlns:v="urn:schemas-microsoft-com:vml" xmlns:wp14="http://schemas.microsoft.com/office/word/2010/wordprocessingDrawing" xmlns:wp="http://schemas.openxmlformats.org/drawingml/2006/wordprocessingDrawing" xmlns:w10="urn:schemas-microsoft-com:office:word" xmlns:w="http://schemas.openxmlformats.org/wordprocessingml/2006/main" xmlns:w14="http://schemas.microsoft.com/office/word/2010/wordml" xmlns:w15="http://schemas.microsoft.com/office/word/2012/wordml" xmlns:w16cex="http://schemas.microsoft.com/office/word/2018/wordml/cex" xmlns:w16cid="http://schemas.microsoft.com/office/word/2016/wordml/cid" xmlns:w16="http://schemas.microsoft.com/office/word/2018/wordml" xmlns:w16sdtdh="http://schemas.microsoft.com/office/word/2020/wordml/sdtdatahash" xmlns:w16se="http://schemas.microsoft.com/office/word/2015/wordml/symex" xmlns:wpg="http://schemas.microsoft.com/office/word/2010/wordprocessingGroup" xmlns:wpi="http://schemas.microsoft.com/office/word/2010/wordprocessingInk" xmlns:wne="http://schemas.microsoft.com/office/word/2006/wordml" xmlns:wps="http://schemas.microsoft.com/office/word/2010/wordprocessingShape" mc:Ignorable="w14 w15 w16se w16cid w16 w16cex w16sdtdh wp14">
   <w:body>
     <w:p>
       <w:r>
@@ -424,37 +424,7 @@
                         <w:txbxContent>
                           <w:p>
                             <w:r>
-                              <w:t>Full-stack</w:t>
-                            </w:r>
-                            <w:r>
-                              <w:t xml:space="preserve"> </w:t>
-                            </w:r>
-                            <w:r>
-                              <w:t>developer</w:t>
-                            </w:r>
-                            <w:r>
-                              <w:t xml:space="preserve"> with </w:t>
-                            </w:r>
-                            <w:r>
-                              <w:t>o</w:t>
-                            </w:r>
-                            <w:r>
-                              <w:t xml:space="preserve">ver </w:t>
-                            </w:r>
-                            <w:r>
-                              <w:t>9</w:t>
-                            </w:r>
-                            <w:r>
-                              <w:t xml:space="preserve"> years of extensive experience in</w:t>
-                            </w:r>
-                            <w:r>
-                              <w:t xml:space="preserve"> software development</w:t>
-                            </w:r>
-                            <w:r>
-                              <w:t xml:space="preserve"> </w:t>
-                            </w:r>
-                            <w:r>
-                              <w:t>and team management.</w:t>
+                              <w:t>Experienced Backend and Android Developer with a decade of hands-on expertise in software development and team leadership.</w:t>
                             </w:r>
                           </w:p>
                         </w:txbxContent>
@@ -485,37 +455,7 @@
                   <w:txbxContent>
                     <w:p>
                       <w:r>
-                        <w:t>Full-stack</w:t>
-                      </w:r>
-                      <w:r>
-                        <w:t xml:space="preserve"> </w:t>
-                      </w:r>
-                      <w:r>
-                        <w:t>developer</w:t>
-                      </w:r>
-                      <w:r>
-                        <w:t xml:space="preserve"> with </w:t>
-                      </w:r>
-                      <w:r>
-                        <w:t>o</w:t>
-                      </w:r>
-                      <w:r>
-                        <w:t xml:space="preserve">ver </w:t>
-                      </w:r>
-                      <w:r>
-                        <w:t>9</w:t>
-                      </w:r>
-                      <w:r>
-                        <w:t xml:space="preserve"> years of extensive experience in</w:t>
-                      </w:r>
-                      <w:r>
-                        <w:t xml:space="preserve"> software development</w:t>
-                      </w:r>
-                      <w:r>
-                        <w:t xml:space="preserve"> </w:t>
-                      </w:r>
-                      <w:r>
-                        <w:t>and team management.</w:t>
+                        <w:t>Experienced Backend and Android Developer with a decade of hands-on expertise in software development and team leadership.</w:t>
                       </w:r>
                     </w:p>
                   </w:txbxContent>
@@ -579,12 +519,9 @@
               <w:tabs>
                 <w:tab w:val="right" w:pos="7722"/>
               </w:tabs>
-              <w:rPr>
-                <w:color w:val="D9D9D9" w:themeColor="background1" w:themeShade="D9"/>
-              </w:rPr>
-            </w:pPr>
-            <w:r>
-              <w:t>Android</w:t>
+            </w:pPr>
+            <w:r>
+              <w:t>Python</w:t>
             </w:r>
             <w:r>
               <w:tab/>
@@ -657,7 +594,7 @@
               </w:tabs>
             </w:pPr>
             <w:r>
-              <w:t>Kotlin</w:t>
+              <w:t>Django</w:t>
             </w:r>
             <w:r>
               <w:tab/>
@@ -728,9 +665,12 @@
               <w:tabs>
                 <w:tab w:val="right" w:pos="7722"/>
               </w:tabs>
-            </w:pPr>
-            <w:r>
-              <w:t>Java</w:t>
+              <w:rPr>
+                <w:color w:val="D9D9D9" w:themeColor="background1" w:themeShade="D9"/>
+              </w:rPr>
+            </w:pPr>
+            <w:r>
+              <w:t>Android</w:t>
             </w:r>
             <w:r>
               <w:tab/>
@@ -803,7 +743,7 @@
               </w:tabs>
             </w:pPr>
             <w:r>
-              <w:t>Python</w:t>
+              <w:t>Kotlin</w:t>
             </w:r>
             <w:r>
               <w:tab/>
@@ -852,13 +792,13 @@
             </w:r>
             <w:r>
               <w:rPr>
-                <w:color w:val="D9D9D9" w:themeColor="background1" w:themeShade="D9"/>
-              </w:rPr>
-              <w:sym w:font="Wingdings" w:char="F0AB"/>
-            </w:r>
-            <w:r>
-              <w:rPr>
-                <w:color w:val="D9D9D9" w:themeColor="background1" w:themeShade="D9"/>
+                <w:rStyle w:val="Starcolour"/>
+              </w:rPr>
+              <w:sym w:font="Wingdings" w:char="F0AB"/>
+            </w:r>
+            <w:r>
+              <w:rPr>
+                <w:rStyle w:val="Starcolour"/>
               </w:rPr>
               <w:sym w:font="Wingdings" w:char="F0AB"/>
             </w:r>
@@ -876,7 +816,7 @@
               </w:tabs>
             </w:pPr>
             <w:r>
-              <w:t>Django</w:t>
+              <w:t>Java</w:t>
             </w:r>
             <w:r>
               <w:tab/>
@@ -925,7 +865,7 @@
             </w:r>
             <w:r>
               <w:rPr>
-                <w:color w:val="D9D9D9" w:themeColor="background1" w:themeShade="D9"/>
+                <w:rStyle w:val="Starcolour"/>
               </w:rPr>
               <w:sym w:font="Wingdings" w:char="F0AB"/>
             </w:r>
@@ -1046,7 +986,7 @@
               <w:rPr>
                 <w:rStyle w:val="NormalExpandedCaps"/>
               </w:rPr>
-              <w:t>Toman</w:t>
+              <w:t>Omnicart</w:t>
             </w:r>
             <w:r>
               <w:rPr>
@@ -1058,19 +998,22 @@
               <w:t xml:space="preserve">– </w:t>
             </w:r>
             <w:r>
-              <w:t>Tehran</w:t>
-            </w:r>
-            <w:r>
-              <w:t xml:space="preserve">, </w:t>
-            </w:r>
-            <w:r>
-              <w:t>Iran</w:t>
+              <w:t>V</w:t>
+            </w:r>
+            <w:r>
+              <w:t>ancouver</w:t>
+            </w:r>
+            <w:r>
+              <w:t>, Canada</w:t>
             </w:r>
             <w:r>
               <w:tab/>
             </w:r>
             <w:r>
-              <w:t>March 2022</w:t>
+              <w:t xml:space="preserve">October </w:t>
+            </w:r>
+            <w:r>
+              <w:t>2022</w:t>
             </w:r>
             <w:r>
               <w:t xml:space="preserve"> </w:t>
@@ -1079,10 +1022,7 @@
               <w:t>–</w:t>
             </w:r>
             <w:r>
-              <w:t xml:space="preserve"> </w:t>
-            </w:r>
-            <w:r>
-              <w:t>Present</w:t>
+              <w:t xml:space="preserve"> Present</w:t>
             </w:r>
           </w:p>
           <w:p>
@@ -1090,7 +1030,7 @@
               <w:pStyle w:val="BoldNormal14"/>
             </w:pPr>
             <w:r>
-              <w:t>Chief Technology Officer</w:t>
+              <w:t>Senior Backend Developer</w:t>
             </w:r>
           </w:p>
           <w:p>
@@ -1115,7 +1055,16 @@
                 <w:color w:val="auto"/>
                 <w:spacing w:val="0"/>
               </w:rPr>
-              <w:t>Joined the talented and loyal Toman team to team up and implement development and product processes in order to meet the ever-growing demand from our business partners.</w:t>
+              <w:t>Played a pivotal role in the development of Omnicart's dynamic and rapidly expanding product, dedicated to empowering local businesses across Canada and the US. Collaborated closely with an international team to implement a range of innovative integrations with various service providers. Contributed to the creation of extensible REST services and microservices that added robust functionality to the platform.</w:t>
+            </w:r>
+            <w:r>
+              <w:rPr>
+                <w:rStyle w:val="NormalExpandedCaps"/>
+                <w:caps w:val="0"/>
+                <w:color w:val="auto"/>
+                <w:spacing w:val="0"/>
+              </w:rPr>
+              <w:t xml:space="preserve"> </w:t>
             </w:r>
           </w:p>
           <w:p>
@@ -1142,7 +1091,7 @@
               <w:rPr>
                 <w:rStyle w:val="NormalExpandedCaps"/>
               </w:rPr>
-              <w:t xml:space="preserve">Miare </w:t>
+              <w:t xml:space="preserve">Toman </w:t>
             </w:r>
             <w:r>
               <w:t xml:space="preserve">– </w:t>
@@ -1160,16 +1109,22 @@
               <w:tab/>
             </w:r>
             <w:r>
-              <w:t>November 2017</w:t>
-            </w:r>
-            <w:r>
-              <w:t xml:space="preserve"> –</w:t>
+              <w:t>March 2022</w:t>
             </w:r>
             <w:r>
               <w:t xml:space="preserve"> </w:t>
             </w:r>
             <w:r>
-              <w:t>March 2022</w:t>
+              <w:t>–</w:t>
+            </w:r>
+            <w:r>
+              <w:t xml:space="preserve"> </w:t>
+            </w:r>
+            <w:r>
+              <w:t xml:space="preserve">October </w:t>
+            </w:r>
+            <w:r>
+              <w:t>2022</w:t>
             </w:r>
           </w:p>
           <w:p>
@@ -1177,10 +1132,7 @@
               <w:pStyle w:val="BoldNormal14"/>
             </w:pPr>
             <w:r>
-              <w:t>Development</w:t>
-            </w:r>
-            <w:r>
-              <w:t xml:space="preserve"> Team Lead</w:t>
+              <w:t>Chief Technology Officer</w:t>
             </w:r>
           </w:p>
           <w:p>
@@ -1205,25 +1157,7 @@
                 <w:color w:val="auto"/>
                 <w:spacing w:val="0"/>
               </w:rPr>
-              <w:t xml:space="preserve">Participated in major product decisions; designed and developed lots of key features in Android, Django, Go and ReactJS applications; </w:t>
-            </w:r>
-            <w:r>
-              <w:rPr>
-                <w:rStyle w:val="NormalExpandedCaps"/>
-                <w:caps w:val="0"/>
-                <w:color w:val="auto"/>
-                <w:spacing w:val="0"/>
-              </w:rPr>
-              <w:t>built and organized developement team</w:t>
-            </w:r>
-            <w:r>
-              <w:rPr>
-                <w:rStyle w:val="NormalExpandedCaps"/>
-                <w:caps w:val="0"/>
-                <w:color w:val="auto"/>
-                <w:spacing w:val="0"/>
-              </w:rPr>
-              <w:t>, and managed occasional outages and production failures.</w:t>
+              <w:t>Enthusiastically joined the accomplished and dedicated Toman team, where I collaborated closely with colleagues to streamline development and product processes to meet the rapidly increasing demand from our valued business partners.</w:t>
             </w:r>
           </w:p>
           <w:p>
@@ -1268,13 +1202,16 @@
               <w:tab/>
             </w:r>
             <w:r>
-              <w:t>October 2016</w:t>
+              <w:t>November 2017</w:t>
             </w:r>
             <w:r>
               <w:t xml:space="preserve"> –</w:t>
             </w:r>
             <w:r>
-              <w:t xml:space="preserve"> November 2017</w:t>
+              <w:t xml:space="preserve"> </w:t>
+            </w:r>
+            <w:r>
+              <w:t>March 2022</w:t>
             </w:r>
           </w:p>
           <w:p>
@@ -1282,7 +1219,10 @@
               <w:pStyle w:val="BoldNormal14"/>
             </w:pPr>
             <w:r>
-              <w:t>Android Developer</w:t>
+              <w:t>Development</w:t>
+            </w:r>
+            <w:r>
+              <w:t xml:space="preserve"> Team Lead</w:t>
             </w:r>
           </w:p>
           <w:p>
@@ -1307,103 +1247,7 @@
                 <w:color w:val="auto"/>
                 <w:spacing w:val="0"/>
               </w:rPr>
-              <w:t>Redesigned, architected and implemented Miare courier application</w:t>
-            </w:r>
-            <w:r>
-              <w:rPr>
-                <w:rStyle w:val="NormalExpandedCaps"/>
-                <w:caps w:val="0"/>
-                <w:color w:val="auto"/>
-                <w:spacing w:val="0"/>
-              </w:rPr>
-              <w:t xml:space="preserve">, a real-time, WebSocket and RESTful API based </w:t>
-            </w:r>
-            <w:r>
-              <w:rPr>
-                <w:rStyle w:val="NormalExpandedCaps"/>
-                <w:caps w:val="0"/>
-                <w:color w:val="auto"/>
-                <w:spacing w:val="0"/>
-              </w:rPr>
-              <w:t>application with focus on reliability</w:t>
-            </w:r>
-            <w:r>
-              <w:rPr>
-                <w:rStyle w:val="NormalExpandedCaps"/>
-                <w:caps w:val="0"/>
-                <w:color w:val="auto"/>
-                <w:spacing w:val="0"/>
-              </w:rPr>
-              <w:t>,</w:t>
-            </w:r>
-            <w:r>
-              <w:rPr>
-                <w:rStyle w:val="NormalExpandedCaps"/>
-                <w:caps w:val="0"/>
-                <w:color w:val="auto"/>
-                <w:spacing w:val="0"/>
-              </w:rPr>
-              <w:t xml:space="preserve"> simplicity and efficient power consumption.</w:t>
-            </w:r>
-          </w:p>
-          <w:p>
-            <w:pPr>
-              <w:ind w:left="360" w:hanging="360"/>
-              <w:rPr>
-                <w:rStyle w:val="NormalExpandedCaps"/>
-                <w:caps w:val="0"/>
-                <w:color w:val="auto"/>
-                <w:spacing w:val="0"/>
-              </w:rPr>
-            </w:pPr>
-          </w:p>
-          <w:p>
-            <w:pPr>
-              <w:pStyle w:val="Normal14Tabbed"/>
-            </w:pPr>
-            <w:r>
-              <w:rPr>
-                <w:rStyle w:val="NormalExpandedCaps"/>
-              </w:rPr>
-              <w:t>Baadoom</w:t>
-            </w:r>
-            <w:r>
-              <w:rPr>
-                <w:rStyle w:val="NormalExpandedCaps"/>
-              </w:rPr>
-              <w:t xml:space="preserve"> </w:t>
-            </w:r>
-            <w:r>
-              <w:t xml:space="preserve">– </w:t>
-            </w:r>
-            <w:r>
-              <w:t>Tehran</w:t>
-            </w:r>
-            <w:r>
-              <w:t xml:space="preserve">, </w:t>
-            </w:r>
-            <w:r>
-              <w:t>Iran</w:t>
-            </w:r>
-            <w:r>
-              <w:tab/>
-            </w:r>
-            <w:r>
-              <w:t>April 2016</w:t>
-            </w:r>
-            <w:r>
-              <w:t xml:space="preserve"> – </w:t>
-            </w:r>
-            <w:r>
-              <w:t>October 2016</w:t>
-            </w:r>
-          </w:p>
-          <w:p>
-            <w:pPr>
-              <w:pStyle w:val="BoldNormal14"/>
-            </w:pPr>
-            <w:r>
-              <w:t>Senior Android Developer</w:t>
+              <w:t>Took an active role in shaping significant product decisions, leading the design and development of critical features across Android, Django, Go, and ReactJS applications. Established and nurtured a highly proficient development team, fostering collaboration and innovation. Proficiently managed occasional outages and effectively addressed production failures to ensure seamless operations and client satisfaction.</w:t>
             </w:r>
           </w:p>
           <w:p>
@@ -1421,32 +1265,49 @@
                 <w:spacing w:val="0"/>
               </w:rPr>
             </w:pPr>
+          </w:p>
+          <w:p>
+            <w:pPr>
+              <w:pStyle w:val="Normal14Tabbed"/>
+            </w:pPr>
             <w:r>
               <w:rPr>
                 <w:rStyle w:val="NormalExpandedCaps"/>
-                <w:caps w:val="0"/>
-                <w:color w:val="auto"/>
-                <w:spacing w:val="0"/>
-              </w:rPr>
-              <w:t>Designed, architected and developed Baadoom (a social media appl</w:t>
-            </w:r>
-            <w:r>
-              <w:rPr>
-                <w:rStyle w:val="NormalExpandedCaps"/>
-                <w:caps w:val="0"/>
-                <w:color w:val="auto"/>
-                <w:spacing w:val="0"/>
-              </w:rPr>
-              <w:t xml:space="preserve">ication) using scrum framework. Participated </w:t>
-            </w:r>
-            <w:r>
-              <w:rPr>
-                <w:rStyle w:val="NormalExpandedCaps"/>
-                <w:caps w:val="0"/>
-                <w:color w:val="auto"/>
-                <w:spacing w:val="0"/>
-              </w:rPr>
-              <w:t>and accepted in KnowTech accelerator.</w:t>
+              </w:rPr>
+              <w:t xml:space="preserve">Miare </w:t>
+            </w:r>
+            <w:r>
+              <w:t xml:space="preserve">– </w:t>
+            </w:r>
+            <w:r>
+              <w:t>Tehran</w:t>
+            </w:r>
+            <w:r>
+              <w:t xml:space="preserve">, </w:t>
+            </w:r>
+            <w:r>
+              <w:t>Iran</w:t>
+            </w:r>
+            <w:r>
+              <w:tab/>
+            </w:r>
+            <w:r>
+              <w:t>October 2016</w:t>
+            </w:r>
+            <w:r>
+              <w:t xml:space="preserve"> –</w:t>
+            </w:r>
+            <w:r>
+              <w:t xml:space="preserve"> November 2017</w:t>
+            </w:r>
+          </w:p>
+          <w:p>
+            <w:pPr>
+              <w:pStyle w:val="BoldNormal14"/>
+            </w:pPr>
+            <w:r>
+              <w:lastRenderedPageBreak/>
+              <w:t>Android Developer</w:t>
             </w:r>
           </w:p>
           <w:p>
@@ -1464,6 +1325,26 @@
                 <w:spacing w:val="0"/>
               </w:rPr>
             </w:pPr>
+            <w:r>
+              <w:rPr>
+                <w:rStyle w:val="NormalExpandedCaps"/>
+                <w:caps w:val="0"/>
+                <w:color w:val="auto"/>
+                <w:spacing w:val="0"/>
+              </w:rPr>
+              <w:t>Meticulously architected the Miare courier application, a real-time, WebSocket, and RESTful API-driven solution. Placed a strong emphasis on enhancing reliability, streamlining complexity, and optimizing power consumption for peak efficiency.</w:t>
+            </w:r>
+          </w:p>
+          <w:p>
+            <w:pPr>
+              <w:ind w:left="360" w:hanging="360"/>
+              <w:rPr>
+                <w:rStyle w:val="NormalExpandedCaps"/>
+                <w:caps w:val="0"/>
+                <w:color w:val="auto"/>
+                <w:spacing w:val="0"/>
+              </w:rPr>
+            </w:pPr>
           </w:p>
           <w:p>
             <w:pPr>
@@ -1473,7 +1354,13 @@
               <w:rPr>
                 <w:rStyle w:val="NormalExpandedCaps"/>
               </w:rPr>
-              <w:t xml:space="preserve">Arsh co. </w:t>
+              <w:t>Baadoom</w:t>
+            </w:r>
+            <w:r>
+              <w:rPr>
+                <w:rStyle w:val="NormalExpandedCaps"/>
+              </w:rPr>
+              <w:t xml:space="preserve"> </w:t>
             </w:r>
             <w:r>
               <w:t xml:space="preserve">– </w:t>
@@ -1491,7 +1378,7 @@
               <w:tab/>
             </w:r>
             <w:r>
-              <w:t>January</w:t>
+              <w:t>June</w:t>
             </w:r>
             <w:r>
               <w:t xml:space="preserve"> 2016</w:t>
@@ -1500,10 +1387,7 @@
               <w:t xml:space="preserve"> – </w:t>
             </w:r>
             <w:r>
-              <w:t>August</w:t>
-            </w:r>
-            <w:r>
-              <w:t xml:space="preserve"> 2016</w:t>
+              <w:t>October 2016</w:t>
             </w:r>
           </w:p>
           <w:p>
@@ -1536,44 +1420,7 @@
                 <w:color w:val="auto"/>
                 <w:spacing w:val="0"/>
               </w:rPr>
-              <w:lastRenderedPageBreak/>
-              <w:t>Developed Grapefruit Antimalware and Privacy Advisor application and managed</w:t>
-            </w:r>
-            <w:r>
-              <w:rPr>
-                <w:rStyle w:val="NormalExpandedCaps"/>
-                <w:caps w:val="0"/>
-                <w:color w:val="auto"/>
-                <w:spacing w:val="0"/>
-              </w:rPr>
-              <w:t xml:space="preserve"> a</w:t>
-            </w:r>
-            <w:r>
-              <w:rPr>
-                <w:rStyle w:val="NormalExpandedCaps"/>
-                <w:caps w:val="0"/>
-                <w:color w:val="auto"/>
-                <w:spacing w:val="0"/>
-              </w:rPr>
-              <w:t xml:space="preserve"> motivated</w:t>
-            </w:r>
-            <w:r>
-              <w:rPr>
-                <w:rStyle w:val="NormalExpandedCaps"/>
-                <w:caps w:val="0"/>
-                <w:color w:val="auto"/>
-                <w:spacing w:val="0"/>
-              </w:rPr>
-              <w:t xml:space="preserve"> developmeant</w:t>
-            </w:r>
-            <w:r>
-              <w:rPr>
-                <w:rStyle w:val="NormalExpandedCaps"/>
-                <w:caps w:val="0"/>
-                <w:color w:val="auto"/>
-                <w:spacing w:val="0"/>
-              </w:rPr>
-              <w:t xml:space="preserve"> team of four.</w:t>
+              <w:t>Conceptualized, architected, and executed the development of Baadoom, a dynamic social media application, following the Scrum framework to ensure iterative progress and efficient project management. Distinguished participation in the KnowTech accelerator program.</w:t>
             </w:r>
           </w:p>
           <w:p>
@@ -1636,10 +1483,13 @@
               <w:t xml:space="preserve"> – </w:t>
             </w:r>
             <w:r>
-              <w:t>February</w:t>
-            </w:r>
-            <w:r>
-              <w:t xml:space="preserve"> 2016</w:t>
+              <w:t>June</w:t>
+            </w:r>
+            <w:r>
+              <w:t xml:space="preserve"> </w:t>
+            </w:r>
+            <w:r>
+              <w:t>2016</w:t>
             </w:r>
           </w:p>
           <w:p>
@@ -1647,75 +1497,13 @@
               <w:pStyle w:val="BoldNormal14"/>
             </w:pPr>
             <w:r>
-              <w:t>Web Developer / Android Developer</w:t>
-            </w:r>
-          </w:p>
-          <w:p>
-            <w:pPr>
-              <w:ind w:left="699"/>
-            </w:pPr>
-            <w:r>
-              <w:t xml:space="preserve">Participated in development of </w:t>
-            </w:r>
-            <w:r>
-              <w:t xml:space="preserve">badoom.ir, </w:t>
-            </w:r>
-            <w:r>
-              <w:t xml:space="preserve">a </w:t>
-            </w:r>
-            <w:r>
-              <w:t>D</w:t>
-            </w:r>
-            <w:r>
-              <w:t>jango</w:t>
-            </w:r>
-            <w:r>
-              <w:t xml:space="preserve"> based social media </w:t>
-            </w:r>
-            <w:r>
-              <w:t>website</w:t>
-            </w:r>
-            <w:r>
-              <w:t>.</w:t>
-            </w:r>
-            <w:r>
-              <w:t xml:space="preserve"> Added a multi-step, secure and REST authentication API</w:t>
-            </w:r>
-            <w:r>
-              <w:t xml:space="preserve"> </w:t>
-            </w:r>
-            <w:r>
-              <w:t>to the</w:t>
-            </w:r>
-            <w:r>
-              <w:t xml:space="preserve"> </w:t>
-            </w:r>
-            <w:r>
-              <w:t>Android</w:t>
-            </w:r>
-            <w:r>
-              <w:t xml:space="preserve"> </w:t>
-            </w:r>
-            <w:r>
-              <w:t>application</w:t>
-            </w:r>
-            <w:r>
-              <w:t xml:space="preserve"> </w:t>
-            </w:r>
-            <w:r>
-              <w:t xml:space="preserve">and </w:t>
-            </w:r>
-            <w:r>
-              <w:t xml:space="preserve">performed </w:t>
-            </w:r>
-            <w:r>
-              <w:t>initial</w:t>
-            </w:r>
-            <w:r>
-              <w:t xml:space="preserve"> release</w:t>
-            </w:r>
-            <w:r>
-              <w:t>.</w:t>
+              <w:t xml:space="preserve">Web </w:t>
+            </w:r>
+            <w:r>
+              <w:t>and</w:t>
+            </w:r>
+            <w:r>
+              <w:t xml:space="preserve"> Android Developer</w:t>
             </w:r>
           </w:p>
           <w:p>
@@ -1727,6 +1515,12 @@
               </w:numPr>
               <w:ind w:left="720"/>
             </w:pPr>
+            <w:r>
+              <w:rPr>
+                <w:noProof w:val="0"/>
+              </w:rPr>
+              <w:t>Led a dynamic development team of four to create the Grapefruit Antimalware and Privacy Advisor application. Additionally, actively contributed to the development of badoom.ir, a Django-based social media website, by implementing a multi-step, secure REST authentication API for the Android application and overseeing its successful initial release.</w:t>
+            </w:r>
           </w:p>
           <w:p>
             <w:pPr>
@@ -1810,15 +1604,25 @@
                 <w:sz w:val="22"/>
                 <w:szCs w:val="22"/>
               </w:rPr>
-              <w:t xml:space="preserve">Took part in the </w:t>
-            </w:r>
+              <w:t xml:space="preserve">Contributed to the development of the official </w:t>
+            </w:r>
+            <w:proofErr w:type="spellStart"/>
             <w:r>
               <w:rPr>
                 <w:bCs/>
                 <w:sz w:val="22"/>
                 <w:szCs w:val="22"/>
               </w:rPr>
-              <w:t>development process of the official application of Khandevaneh TV show as the Android technical consultant, supervised major design decisions and crucial development steps facing occasional obstacles.</w:t>
+              <w:t>Khandevaneh</w:t>
+            </w:r>
+            <w:proofErr w:type="spellEnd"/>
+            <w:r>
+              <w:rPr>
+                <w:bCs/>
+                <w:sz w:val="22"/>
+                <w:szCs w:val="22"/>
+              </w:rPr>
+              <w:t xml:space="preserve"> TV show application in the role of Android Technical Consultant. Assumed a pivotal role in guiding major design choices and overcoming critical development challenges, ensuring the project's successful execution.</w:t>
             </w:r>
           </w:p>
         </w:tc>
@@ -1908,16 +1712,7 @@
               <w:ind w:left="702"/>
             </w:pPr>
             <w:r>
-              <w:t xml:space="preserve">Refereed technical aspects of contended applications of SERI, a </w:t>
-            </w:r>
-            <w:r>
-              <w:t>student event</w:t>
-            </w:r>
-            <w:r>
-              <w:t xml:space="preserve"> which</w:t>
-            </w:r>
-            <w:r>
-              <w:t xml:space="preserve"> included practice teamwork, defending the idea and design thinking for innovation workshops.</w:t>
+              <w:t>Served as a Technical Referee for SERI, a student event featuring competitive applications. Actively engaged in evaluating and providing expertise on technical aspects, fostering teamwork, and participating in activities that involved idea defense and design thinking for innovation workshops.</w:t>
             </w:r>
           </w:p>
         </w:tc>
@@ -2115,7 +1910,7 @@
 </file>
 
 <file path=word/endnotes.xml><?xml version="1.0" encoding="utf-8"?>
-<w:endnotes xmlns:wpc="http://schemas.microsoft.com/office/word/2010/wordprocessingCanvas" xmlns:cx="http://schemas.microsoft.com/office/drawing/2014/chartex" xmlns:cx1="http://schemas.microsoft.com/office/drawing/2015/9/8/chartex" xmlns:cx2="http://schemas.microsoft.com/office/drawing/2015/10/21/chartex" xmlns:cx3="http://schemas.microsoft.com/office/drawing/2016/5/9/chartex" xmlns:cx4="http://schemas.microsoft.com/office/drawing/2016/5/10/chartex" xmlns:cx5="http://schemas.microsoft.com/office/drawing/2016/5/11/chartex" xmlns:cx6="http://schemas.microsoft.com/office/drawing/2016/5/12/chartex" xmlns:cx7="http://schemas.microsoft.com/office/drawing/2016/5/13/chartex" xmlns:cx8="http://schemas.microsoft.com/office/drawing/2016/5/14/chartex" xmlns:mc="http://schemas.openxmlformats.org/markup-compatibility/2006" xmlns:aink="http://schemas.microsoft.com/office/drawing/2016/ink" xmlns:am3d="http://schemas.microsoft.com/office/drawing/2017/model3d" xmlns:o="urn:schemas-microsoft-com:office:office" xmlns:r="http://schemas.openxmlformats.org/officeDocument/2006/relationships" xmlns:m="http://schemas.openxmlformats.org/officeDocument/2006/math" xmlns:v="urn:schemas-microsoft-com:vml" xmlns:wp14="http://schemas.microsoft.com/office/word/2010/wordprocessingDrawing" xmlns:wp="http://schemas.openxmlformats.org/drawingml/2006/wordprocessingDrawing" xmlns:w10="urn:schemas-microsoft-com:office:word" xmlns:w="http://schemas.openxmlformats.org/wordprocessingml/2006/main" xmlns:w14="http://schemas.microsoft.com/office/word/2010/wordml" xmlns:w15="http://schemas.microsoft.com/office/word/2012/wordml" xmlns:w16cex="http://schemas.microsoft.com/office/word/2018/wordml/cex" xmlns:w16cid="http://schemas.microsoft.com/office/word/2016/wordml/cid" xmlns:w16="http://schemas.microsoft.com/office/word/2018/wordml" xmlns:w16sdtdh="http://schemas.microsoft.com/office/word/2020/wordml/sdtdatahash" xmlns:w16se="http://schemas.microsoft.com/office/word/2015/wordml/symex" xmlns:wpg="http://schemas.microsoft.com/office/word/2010/wordprocessingGroup" xmlns:wpi="http://schemas.microsoft.com/office/word/2010/wordprocessingInk" xmlns:wne="http://schemas.microsoft.com/office/word/2006/wordml" xmlns:wps="http://schemas.microsoft.com/office/word/2010/wordprocessingShape" mc:Ignorable="w14 w15 w16se w16cid w16 w16cex w16sdtdh wp14">
+<w:endnotes xmlns:wpc="http://schemas.microsoft.com/office/word/2010/wordprocessingCanvas" xmlns:cx="http://schemas.microsoft.com/office/drawing/2014/chartex" xmlns:cx1="http://schemas.microsoft.com/office/drawing/2015/9/8/chartex" xmlns:cx2="http://schemas.microsoft.com/office/drawing/2015/10/21/chartex" xmlns:cx3="http://schemas.microsoft.com/office/drawing/2016/5/9/chartex" xmlns:cx4="http://schemas.microsoft.com/office/drawing/2016/5/10/chartex" xmlns:cx5="http://schemas.microsoft.com/office/drawing/2016/5/11/chartex" xmlns:cx6="http://schemas.microsoft.com/office/drawing/2016/5/12/chartex" xmlns:cx7="http://schemas.microsoft.com/office/drawing/2016/5/13/chartex" xmlns:cx8="http://schemas.microsoft.com/office/drawing/2016/5/14/chartex" xmlns:mc="http://schemas.openxmlformats.org/markup-compatibility/2006" xmlns:aink="http://schemas.microsoft.com/office/drawing/2016/ink" xmlns:am3d="http://schemas.microsoft.com/office/drawing/2017/model3d" xmlns:o="urn:schemas-microsoft-com:office:office" xmlns:oel="http://schemas.microsoft.com/office/2019/extlst" xmlns:r="http://schemas.openxmlformats.org/officeDocument/2006/relationships" xmlns:m="http://schemas.openxmlformats.org/officeDocument/2006/math" xmlns:v="urn:schemas-microsoft-com:vml" xmlns:wp14="http://schemas.microsoft.com/office/word/2010/wordprocessingDrawing" xmlns:wp="http://schemas.openxmlformats.org/drawingml/2006/wordprocessingDrawing" xmlns:w10="urn:schemas-microsoft-com:office:word" xmlns:w="http://schemas.openxmlformats.org/wordprocessingml/2006/main" xmlns:w14="http://schemas.microsoft.com/office/word/2010/wordml" xmlns:w15="http://schemas.microsoft.com/office/word/2012/wordml" xmlns:w16cex="http://schemas.microsoft.com/office/word/2018/wordml/cex" xmlns:w16cid="http://schemas.microsoft.com/office/word/2016/wordml/cid" xmlns:w16="http://schemas.microsoft.com/office/word/2018/wordml" xmlns:w16sdtdh="http://schemas.microsoft.com/office/word/2020/wordml/sdtdatahash" xmlns:w16se="http://schemas.microsoft.com/office/word/2015/wordml/symex" xmlns:wpg="http://schemas.microsoft.com/office/word/2010/wordprocessingGroup" xmlns:wpi="http://schemas.microsoft.com/office/word/2010/wordprocessingInk" xmlns:wne="http://schemas.microsoft.com/office/word/2006/wordml" xmlns:wps="http://schemas.microsoft.com/office/word/2010/wordprocessingShape" mc:Ignorable="w14 w15 w16se w16cid w16 w16cex w16sdtdh wp14">
   <w:endnote w:type="separator" w:id="-1">
     <w:p>
       <w:pPr>
@@ -2140,7 +1935,7 @@
 </file>
 
 <file path=word/footnotes.xml><?xml version="1.0" encoding="utf-8"?>
-<w:footnotes xmlns:wpc="http://schemas.microsoft.com/office/word/2010/wordprocessingCanvas" xmlns:cx="http://schemas.microsoft.com/office/drawing/2014/chartex" xmlns:cx1="http://schemas.microsoft.com/office/drawing/2015/9/8/chartex" xmlns:cx2="http://schemas.microsoft.com/office/drawing/2015/10/21/chartex" xmlns:cx3="http://schemas.microsoft.com/office/drawing/2016/5/9/chartex" xmlns:cx4="http://schemas.microsoft.com/office/drawing/2016/5/10/chartex" xmlns:cx5="http://schemas.microsoft.com/office/drawing/2016/5/11/chartex" xmlns:cx6="http://schemas.microsoft.com/office/drawing/2016/5/12/chartex" xmlns:cx7="http://schemas.microsoft.com/office/drawing/2016/5/13/chartex" xmlns:cx8="http://schemas.microsoft.com/office/drawing/2016/5/14/chartex" xmlns:mc="http://schemas.openxmlformats.org/markup-compatibility/2006" xmlns:aink="http://schemas.microsoft.com/office/drawing/2016/ink" xmlns:am3d="http://schemas.microsoft.com/office/drawing/2017/model3d" xmlns:o="urn:schemas-microsoft-com:office:office" xmlns:r="http://schemas.openxmlformats.org/officeDocument/2006/relationships" xmlns:m="http://schemas.openxmlformats.org/officeDocument/2006/math" xmlns:v="urn:schemas-microsoft-com:vml" xmlns:wp14="http://schemas.microsoft.com/office/word/2010/wordprocessingDrawing" xmlns:wp="http://schemas.openxmlformats.org/drawingml/2006/wordprocessingDrawing" xmlns:w10="urn:schemas-microsoft-com:office:word" xmlns:w="http://schemas.openxmlformats.org/wordprocessingml/2006/main" xmlns:w14="http://schemas.microsoft.com/office/word/2010/wordml" xmlns:w15="http://schemas.microsoft.com/office/word/2012/wordml" xmlns:w16cex="http://schemas.microsoft.com/office/word/2018/wordml/cex" xmlns:w16cid="http://schemas.microsoft.com/office/word/2016/wordml/cid" xmlns:w16="http://schemas.microsoft.com/office/word/2018/wordml" xmlns:w16sdtdh="http://schemas.microsoft.com/office/word/2020/wordml/sdtdatahash" xmlns:w16se="http://schemas.microsoft.com/office/word/2015/wordml/symex" xmlns:wpg="http://schemas.microsoft.com/office/word/2010/wordprocessingGroup" xmlns:wpi="http://schemas.microsoft.com/office/word/2010/wordprocessingInk" xmlns:wne="http://schemas.microsoft.com/office/word/2006/wordml" xmlns:wps="http://schemas.microsoft.com/office/word/2010/wordprocessingShape" mc:Ignorable="w14 w15 w16se w16cid w16 w16cex w16sdtdh wp14">
+<w:footnotes xmlns:wpc="http://schemas.microsoft.com/office/word/2010/wordprocessingCanvas" xmlns:cx="http://schemas.microsoft.com/office/drawing/2014/chartex" xmlns:cx1="http://schemas.microsoft.com/office/drawing/2015/9/8/chartex" xmlns:cx2="http://schemas.microsoft.com/office/drawing/2015/10/21/chartex" xmlns:cx3="http://schemas.microsoft.com/office/drawing/2016/5/9/chartex" xmlns:cx4="http://schemas.microsoft.com/office/drawing/2016/5/10/chartex" xmlns:cx5="http://schemas.microsoft.com/office/drawing/2016/5/11/chartex" xmlns:cx6="http://schemas.microsoft.com/office/drawing/2016/5/12/chartex" xmlns:cx7="http://schemas.microsoft.com/office/drawing/2016/5/13/chartex" xmlns:cx8="http://schemas.microsoft.com/office/drawing/2016/5/14/chartex" xmlns:mc="http://schemas.openxmlformats.org/markup-compatibility/2006" xmlns:aink="http://schemas.microsoft.com/office/drawing/2016/ink" xmlns:am3d="http://schemas.microsoft.com/office/drawing/2017/model3d" xmlns:o="urn:schemas-microsoft-com:office:office" xmlns:oel="http://schemas.microsoft.com/office/2019/extlst" xmlns:r="http://schemas.openxmlformats.org/officeDocument/2006/relationships" xmlns:m="http://schemas.openxmlformats.org/officeDocument/2006/math" xmlns:v="urn:schemas-microsoft-com:vml" xmlns:wp14="http://schemas.microsoft.com/office/word/2010/wordprocessingDrawing" xmlns:wp="http://schemas.openxmlformats.org/drawingml/2006/wordprocessingDrawing" xmlns:w10="urn:schemas-microsoft-com:office:word" xmlns:w="http://schemas.openxmlformats.org/wordprocessingml/2006/main" xmlns:w14="http://schemas.microsoft.com/office/word/2010/wordml" xmlns:w15="http://schemas.microsoft.com/office/word/2012/wordml" xmlns:w16cex="http://schemas.microsoft.com/office/word/2018/wordml/cex" xmlns:w16cid="http://schemas.microsoft.com/office/word/2016/wordml/cid" xmlns:w16="http://schemas.microsoft.com/office/word/2018/wordml" xmlns:w16sdtdh="http://schemas.microsoft.com/office/word/2020/wordml/sdtdatahash" xmlns:w16se="http://schemas.microsoft.com/office/word/2015/wordml/symex" xmlns:wpg="http://schemas.microsoft.com/office/word/2010/wordprocessingGroup" xmlns:wpi="http://schemas.microsoft.com/office/word/2010/wordprocessingInk" xmlns:wne="http://schemas.microsoft.com/office/word/2006/wordml" xmlns:wps="http://schemas.microsoft.com/office/word/2010/wordprocessingShape" mc:Ignorable="w14 w15 w16se w16cid w16 w16cex w16sdtdh wp14">
   <w:footnote w:type="separator" w:id="-1">
     <w:p>
       <w:pPr>
@@ -2165,7 +1960,7 @@
 </file>
 
 <file path=word/header1.xml><?xml version="1.0" encoding="utf-8"?>
-<w:hdr xmlns:wpc="http://schemas.microsoft.com/office/word/2010/wordprocessingCanvas" xmlns:cx="http://schemas.microsoft.com/office/drawing/2014/chartex" xmlns:cx1="http://schemas.microsoft.com/office/drawing/2015/9/8/chartex" xmlns:cx2="http://schemas.microsoft.com/office/drawing/2015/10/21/chartex" xmlns:cx3="http://schemas.microsoft.com/office/drawing/2016/5/9/chartex" xmlns:cx4="http://schemas.microsoft.com/office/drawing/2016/5/10/chartex" xmlns:cx5="http://schemas.microsoft.com/office/drawing/2016/5/11/chartex" xmlns:cx6="http://schemas.microsoft.com/office/drawing/2016/5/12/chartex" xmlns:cx7="http://schemas.microsoft.com/office/drawing/2016/5/13/chartex" xmlns:cx8="http://schemas.microsoft.com/office/drawing/2016/5/14/chartex" xmlns:mc="http://schemas.openxmlformats.org/markup-compatibility/2006" xmlns:aink="http://schemas.microsoft.com/office/drawing/2016/ink" xmlns:am3d="http://schemas.microsoft.com/office/drawing/2017/model3d" xmlns:o="urn:schemas-microsoft-com:office:office" xmlns:r="http://schemas.openxmlformats.org/officeDocument/2006/relationships" xmlns:m="http://schemas.openxmlformats.org/officeDocument/2006/math" xmlns:v="urn:schemas-microsoft-com:vml" xmlns:wp14="http://schemas.microsoft.com/office/word/2010/wordprocessingDrawing" xmlns:wp="http://schemas.openxmlformats.org/drawingml/2006/wordprocessingDrawing" xmlns:w10="urn:schemas-microsoft-com:office:word" xmlns:w="http://schemas.openxmlformats.org/wordprocessingml/2006/main" xmlns:w14="http://schemas.microsoft.com/office/word/2010/wordml" xmlns:w15="http://schemas.microsoft.com/office/word/2012/wordml" xmlns:w16cex="http://schemas.microsoft.com/office/word/2018/wordml/cex" xmlns:w16cid="http://schemas.microsoft.com/office/word/2016/wordml/cid" xmlns:w16="http://schemas.microsoft.com/office/word/2018/wordml" xmlns:w16sdtdh="http://schemas.microsoft.com/office/word/2020/wordml/sdtdatahash" xmlns:w16se="http://schemas.microsoft.com/office/word/2015/wordml/symex" xmlns:wpg="http://schemas.microsoft.com/office/word/2010/wordprocessingGroup" xmlns:wpi="http://schemas.microsoft.com/office/word/2010/wordprocessingInk" xmlns:wne="http://schemas.microsoft.com/office/word/2006/wordml" xmlns:wps="http://schemas.microsoft.com/office/word/2010/wordprocessingShape" mc:Ignorable="w14 w15 w16se w16cid w16 w16cex w16sdtdh wp14">
+<w:hdr xmlns:wpc="http://schemas.microsoft.com/office/word/2010/wordprocessingCanvas" xmlns:cx="http://schemas.microsoft.com/office/drawing/2014/chartex" xmlns:cx1="http://schemas.microsoft.com/office/drawing/2015/9/8/chartex" xmlns:cx2="http://schemas.microsoft.com/office/drawing/2015/10/21/chartex" xmlns:cx3="http://schemas.microsoft.com/office/drawing/2016/5/9/chartex" xmlns:cx4="http://schemas.microsoft.com/office/drawing/2016/5/10/chartex" xmlns:cx5="http://schemas.microsoft.com/office/drawing/2016/5/11/chartex" xmlns:cx6="http://schemas.microsoft.com/office/drawing/2016/5/12/chartex" xmlns:cx7="http://schemas.microsoft.com/office/drawing/2016/5/13/chartex" xmlns:cx8="http://schemas.microsoft.com/office/drawing/2016/5/14/chartex" xmlns:mc="http://schemas.openxmlformats.org/markup-compatibility/2006" xmlns:aink="http://schemas.microsoft.com/office/drawing/2016/ink" xmlns:am3d="http://schemas.microsoft.com/office/drawing/2017/model3d" xmlns:o="urn:schemas-microsoft-com:office:office" xmlns:oel="http://schemas.microsoft.com/office/2019/extlst" xmlns:r="http://schemas.openxmlformats.org/officeDocument/2006/relationships" xmlns:m="http://schemas.openxmlformats.org/officeDocument/2006/math" xmlns:v="urn:schemas-microsoft-com:vml" xmlns:wp14="http://schemas.microsoft.com/office/word/2010/wordprocessingDrawing" xmlns:wp="http://schemas.openxmlformats.org/drawingml/2006/wordprocessingDrawing" xmlns:w10="urn:schemas-microsoft-com:office:word" xmlns:w="http://schemas.openxmlformats.org/wordprocessingml/2006/main" xmlns:w14="http://schemas.microsoft.com/office/word/2010/wordml" xmlns:w15="http://schemas.microsoft.com/office/word/2012/wordml" xmlns:w16cex="http://schemas.microsoft.com/office/word/2018/wordml/cex" xmlns:w16cid="http://schemas.microsoft.com/office/word/2016/wordml/cid" xmlns:w16="http://schemas.microsoft.com/office/word/2018/wordml" xmlns:w16sdtdh="http://schemas.microsoft.com/office/word/2020/wordml/sdtdatahash" xmlns:w16se="http://schemas.microsoft.com/office/word/2015/wordml/symex" xmlns:wpg="http://schemas.microsoft.com/office/word/2010/wordprocessingGroup" xmlns:wpi="http://schemas.microsoft.com/office/word/2010/wordprocessingInk" xmlns:wne="http://schemas.microsoft.com/office/word/2006/wordml" xmlns:wps="http://schemas.microsoft.com/office/word/2010/wordprocessingShape" mc:Ignorable="w14 w15 w16se w16cid w16 w16cex w16sdtdh wp14">
   <w:p>
     <w:pPr>
       <w:pStyle w:val="Header"/>
@@ -2214,7 +2009,7 @@
 </file>
 
 <file path=word/header2.xml><?xml version="1.0" encoding="utf-8"?>
-<w:hdr xmlns:wpc="http://schemas.microsoft.com/office/word/2010/wordprocessingCanvas" xmlns:cx="http://schemas.microsoft.com/office/drawing/2014/chartex" xmlns:cx1="http://schemas.microsoft.com/office/drawing/2015/9/8/chartex" xmlns:cx2="http://schemas.microsoft.com/office/drawing/2015/10/21/chartex" xmlns:cx3="http://schemas.microsoft.com/office/drawing/2016/5/9/chartex" xmlns:cx4="http://schemas.microsoft.com/office/drawing/2016/5/10/chartex" xmlns:cx5="http://schemas.microsoft.com/office/drawing/2016/5/11/chartex" xmlns:cx6="http://schemas.microsoft.com/office/drawing/2016/5/12/chartex" xmlns:cx7="http://schemas.microsoft.com/office/drawing/2016/5/13/chartex" xmlns:cx8="http://schemas.microsoft.com/office/drawing/2016/5/14/chartex" xmlns:mc="http://schemas.openxmlformats.org/markup-compatibility/2006" xmlns:aink="http://schemas.microsoft.com/office/drawing/2016/ink" xmlns:am3d="http://schemas.microsoft.com/office/drawing/2017/model3d" xmlns:o="urn:schemas-microsoft-com:office:office" xmlns:r="http://schemas.openxmlformats.org/officeDocument/2006/relationships" xmlns:m="http://schemas.openxmlformats.org/officeDocument/2006/math" xmlns:v="urn:schemas-microsoft-com:vml" xmlns:wp14="http://schemas.microsoft.com/office/word/2010/wordprocessingDrawing" xmlns:wp="http://schemas.openxmlformats.org/drawingml/2006/wordprocessingDrawing" xmlns:w10="urn:schemas-microsoft-com:office:word" xmlns:w="http://schemas.openxmlformats.org/wordprocessingml/2006/main" xmlns:w14="http://schemas.microsoft.com/office/word/2010/wordml" xmlns:w15="http://schemas.microsoft.com/office/word/2012/wordml" xmlns:w16cex="http://schemas.microsoft.com/office/word/2018/wordml/cex" xmlns:w16cid="http://schemas.microsoft.com/office/word/2016/wordml/cid" xmlns:w16="http://schemas.microsoft.com/office/word/2018/wordml" xmlns:w16sdtdh="http://schemas.microsoft.com/office/word/2020/wordml/sdtdatahash" xmlns:w16se="http://schemas.microsoft.com/office/word/2015/wordml/symex" xmlns:wpg="http://schemas.microsoft.com/office/word/2010/wordprocessingGroup" xmlns:wpi="http://schemas.microsoft.com/office/word/2010/wordprocessingInk" xmlns:wne="http://schemas.microsoft.com/office/word/2006/wordml" xmlns:wps="http://schemas.microsoft.com/office/word/2010/wordprocessingShape" mc:Ignorable="w14 w15 w16se w16cid w16 w16cex w16sdtdh wp14">
+<w:hdr xmlns:wpc="http://schemas.microsoft.com/office/word/2010/wordprocessingCanvas" xmlns:cx="http://schemas.microsoft.com/office/drawing/2014/chartex" xmlns:cx1="http://schemas.microsoft.com/office/drawing/2015/9/8/chartex" xmlns:cx2="http://schemas.microsoft.com/office/drawing/2015/10/21/chartex" xmlns:cx3="http://schemas.microsoft.com/office/drawing/2016/5/9/chartex" xmlns:cx4="http://schemas.microsoft.com/office/drawing/2016/5/10/chartex" xmlns:cx5="http://schemas.microsoft.com/office/drawing/2016/5/11/chartex" xmlns:cx6="http://schemas.microsoft.com/office/drawing/2016/5/12/chartex" xmlns:cx7="http://schemas.microsoft.com/office/drawing/2016/5/13/chartex" xmlns:cx8="http://schemas.microsoft.com/office/drawing/2016/5/14/chartex" xmlns:mc="http://schemas.openxmlformats.org/markup-compatibility/2006" xmlns:aink="http://schemas.microsoft.com/office/drawing/2016/ink" xmlns:am3d="http://schemas.microsoft.com/office/drawing/2017/model3d" xmlns:o="urn:schemas-microsoft-com:office:office" xmlns:oel="http://schemas.microsoft.com/office/2019/extlst" xmlns:r="http://schemas.openxmlformats.org/officeDocument/2006/relationships" xmlns:m="http://schemas.openxmlformats.org/officeDocument/2006/math" xmlns:v="urn:schemas-microsoft-com:vml" xmlns:wp14="http://schemas.microsoft.com/office/word/2010/wordprocessingDrawing" xmlns:wp="http://schemas.openxmlformats.org/drawingml/2006/wordprocessingDrawing" xmlns:w10="urn:schemas-microsoft-com:office:word" xmlns:w="http://schemas.openxmlformats.org/wordprocessingml/2006/main" xmlns:w14="http://schemas.microsoft.com/office/word/2010/wordml" xmlns:w15="http://schemas.microsoft.com/office/word/2012/wordml" xmlns:w16cex="http://schemas.microsoft.com/office/word/2018/wordml/cex" xmlns:w16cid="http://schemas.microsoft.com/office/word/2016/wordml/cid" xmlns:w16="http://schemas.microsoft.com/office/word/2018/wordml" xmlns:w16sdtdh="http://schemas.microsoft.com/office/word/2020/wordml/sdtdatahash" xmlns:w16se="http://schemas.microsoft.com/office/word/2015/wordml/symex" xmlns:wpg="http://schemas.microsoft.com/office/word/2010/wordprocessingGroup" xmlns:wpi="http://schemas.microsoft.com/office/word/2010/wordprocessingInk" xmlns:wne="http://schemas.microsoft.com/office/word/2006/wordml" xmlns:wps="http://schemas.microsoft.com/office/word/2010/wordprocessingShape" mc:Ignorable="w14 w15 w16se w16cid w16 w16cex w16sdtdh wp14">
   <w:p>
     <w:pPr>
       <w:pStyle w:val="Header"/>
@@ -2288,7 +2083,7 @@
 </file>
 
 <file path=word/numbering.xml><?xml version="1.0" encoding="utf-8"?>
-<w:numbering xmlns:wpc="http://schemas.microsoft.com/office/word/2010/wordprocessingCanvas" xmlns:cx="http://schemas.microsoft.com/office/drawing/2014/chartex" xmlns:cx1="http://schemas.microsoft.com/office/drawing/2015/9/8/chartex" xmlns:cx2="http://schemas.microsoft.com/office/drawing/2015/10/21/chartex" xmlns:cx3="http://schemas.microsoft.com/office/drawing/2016/5/9/chartex" xmlns:cx4="http://schemas.microsoft.com/office/drawing/2016/5/10/chartex" xmlns:cx5="http://schemas.microsoft.com/office/drawing/2016/5/11/chartex" xmlns:cx6="http://schemas.microsoft.com/office/drawing/2016/5/12/chartex" xmlns:cx7="http://schemas.microsoft.com/office/drawing/2016/5/13/chartex" xmlns:cx8="http://schemas.microsoft.com/office/drawing/2016/5/14/chartex" xmlns:mc="http://schemas.openxmlformats.org/markup-compatibility/2006" xmlns:aink="http://schemas.microsoft.com/office/drawing/2016/ink" xmlns:am3d="http://schemas.microsoft.com/office/drawing/2017/model3d" xmlns:o="urn:schemas-microsoft-com:office:office" xmlns:r="http://schemas.openxmlformats.org/officeDocument/2006/relationships" xmlns:m="http://schemas.openxmlformats.org/officeDocument/2006/math" xmlns:v="urn:schemas-microsoft-com:vml" xmlns:wp14="http://schemas.microsoft.com/office/word/2010/wordprocessingDrawing" xmlns:wp="http://schemas.openxmlformats.org/drawingml/2006/wordprocessingDrawing" xmlns:w10="urn:schemas-microsoft-com:office:word" xmlns:w="http://schemas.openxmlformats.org/wordprocessingml/2006/main" xmlns:w14="http://schemas.microsoft.com/office/word/2010/wordml" xmlns:w15="http://schemas.microsoft.com/office/word/2012/wordml" xmlns:w16cex="http://schemas.microsoft.com/office/word/2018/wordml/cex" xmlns:w16cid="http://schemas.microsoft.com/office/word/2016/wordml/cid" xmlns:w16="http://schemas.microsoft.com/office/word/2018/wordml" xmlns:w16sdtdh="http://schemas.microsoft.com/office/word/2020/wordml/sdtdatahash" xmlns:w16se="http://schemas.microsoft.com/office/word/2015/wordml/symex" xmlns:wpg="http://schemas.microsoft.com/office/word/2010/wordprocessingGroup" xmlns:wpi="http://schemas.microsoft.com/office/word/2010/wordprocessingInk" xmlns:wne="http://schemas.microsoft.com/office/word/2006/wordml" xmlns:wps="http://schemas.microsoft.com/office/word/2010/wordprocessingShape" mc:Ignorable="w14 w15 w16se w16cid w16 w16cex w16sdtdh wp14">
+<w:numbering xmlns:wpc="http://schemas.microsoft.com/office/word/2010/wordprocessingCanvas" xmlns:cx="http://schemas.microsoft.com/office/drawing/2014/chartex" xmlns:cx1="http://schemas.microsoft.com/office/drawing/2015/9/8/chartex" xmlns:cx2="http://schemas.microsoft.com/office/drawing/2015/10/21/chartex" xmlns:cx3="http://schemas.microsoft.com/office/drawing/2016/5/9/chartex" xmlns:cx4="http://schemas.microsoft.com/office/drawing/2016/5/10/chartex" xmlns:cx5="http://schemas.microsoft.com/office/drawing/2016/5/11/chartex" xmlns:cx6="http://schemas.microsoft.com/office/drawing/2016/5/12/chartex" xmlns:cx7="http://schemas.microsoft.com/office/drawing/2016/5/13/chartex" xmlns:cx8="http://schemas.microsoft.com/office/drawing/2016/5/14/chartex" xmlns:mc="http://schemas.openxmlformats.org/markup-compatibility/2006" xmlns:aink="http://schemas.microsoft.com/office/drawing/2016/ink" xmlns:am3d="http://schemas.microsoft.com/office/drawing/2017/model3d" xmlns:o="urn:schemas-microsoft-com:office:office" xmlns:oel="http://schemas.microsoft.com/office/2019/extlst" xmlns:r="http://schemas.openxmlformats.org/officeDocument/2006/relationships" xmlns:m="http://schemas.openxmlformats.org/officeDocument/2006/math" xmlns:v="urn:schemas-microsoft-com:vml" xmlns:wp14="http://schemas.microsoft.com/office/word/2010/wordprocessingDrawing" xmlns:wp="http://schemas.openxmlformats.org/drawingml/2006/wordprocessingDrawing" xmlns:w10="urn:schemas-microsoft-com:office:word" xmlns:w="http://schemas.openxmlformats.org/wordprocessingml/2006/main" xmlns:w14="http://schemas.microsoft.com/office/word/2010/wordml" xmlns:w15="http://schemas.microsoft.com/office/word/2012/wordml" xmlns:w16cex="http://schemas.microsoft.com/office/word/2018/wordml/cex" xmlns:w16cid="http://schemas.microsoft.com/office/word/2016/wordml/cid" xmlns:w16="http://schemas.microsoft.com/office/word/2018/wordml" xmlns:w16sdtdh="http://schemas.microsoft.com/office/word/2020/wordml/sdtdatahash" xmlns:w16se="http://schemas.microsoft.com/office/word/2015/wordml/symex" xmlns:wpg="http://schemas.microsoft.com/office/word/2010/wordprocessingGroup" xmlns:wpi="http://schemas.microsoft.com/office/word/2010/wordprocessingInk" xmlns:wne="http://schemas.microsoft.com/office/word/2006/wordml" xmlns:wps="http://schemas.microsoft.com/office/word/2010/wordprocessingShape" mc:Ignorable="w14 w15 w16se w16cid w16 w16cex w16sdtdh wp14">
   <w:abstractNum w:abstractNumId="0" w15:restartNumberingAfterBreak="0">
     <w:nsid w:val="36CB483F"/>
     <w:multiLevelType w:val="hybridMultilevel"/>
@@ -2516,10 +2311,10 @@
       </w:rPr>
     </w:lvl>
   </w:abstractNum>
-  <w:num w:numId="1">
+  <w:num w:numId="1" w16cid:durableId="1320187762">
     <w:abstractNumId w:val="0"/>
   </w:num>
-  <w:num w:numId="2">
+  <w:num w:numId="2" w16cid:durableId="1233585833">
     <w:abstractNumId w:val="1"/>
   </w:num>
 </w:numbering>
@@ -2648,6 +2443,7 @@
     <w:lsdException w:name="HTML Sample" w:semiHidden="1" w:unhideWhenUsed="1"/>
     <w:lsdException w:name="HTML Typewriter" w:semiHidden="1" w:unhideWhenUsed="1"/>
     <w:lsdException w:name="HTML Variable" w:semiHidden="1" w:unhideWhenUsed="1"/>
+    <w:lsdException w:name="Normal Table" w:semiHidden="1" w:unhideWhenUsed="1"/>
     <w:lsdException w:name="annotation subject" w:semiHidden="1" w:unhideWhenUsed="1"/>
     <w:lsdException w:name="No List" w:semiHidden="1" w:unhideWhenUsed="1"/>
     <w:lsdException w:name="Outline List 1" w:semiHidden="1" w:unhideWhenUsed="1"/>
@@ -2690,8 +2486,11 @@
     <w:lsdException w:name="Table Contemporary" w:semiHidden="1" w:unhideWhenUsed="1"/>
     <w:lsdException w:name="Table Elegant" w:semiHidden="1" w:unhideWhenUsed="1"/>
     <w:lsdException w:name="Table Professional" w:semiHidden="1" w:unhideWhenUsed="1"/>
+    <w:lsdException w:name="Table Subtle 1" w:semiHidden="1" w:unhideWhenUsed="1"/>
     <w:lsdException w:name="Table Subtle 2" w:semiHidden="1" w:unhideWhenUsed="1"/>
     <w:lsdException w:name="Table Web 1" w:semiHidden="1" w:unhideWhenUsed="1"/>
+    <w:lsdException w:name="Table Web 2" w:semiHidden="1" w:unhideWhenUsed="1"/>
+    <w:lsdException w:name="Table Web 3" w:semiHidden="1" w:unhideWhenUsed="1"/>
     <w:lsdException w:name="Balloon Text" w:semiHidden="1" w:unhideWhenUsed="1"/>
     <w:lsdException w:name="Table Grid" w:uiPriority="59"/>
     <w:lsdException w:name="Table Theme" w:semiHidden="1" w:unhideWhenUsed="1"/>

</xml_diff>

<commit_message>
Fix some styling issues
</commit_message>
<xml_diff>
--- a/Resume.docx
+++ b/Resume.docx
@@ -275,27 +275,57 @@
                           <w:p>
                             <w:pPr>
                               <w:pStyle w:val="ContactInfo"/>
+                              <w:rPr>
+                                <w:rFonts w:asciiTheme="minorHAnsi" w:hAnsiTheme="minorHAnsi" w:cstheme="minorHAnsi"/>
+                              </w:rPr>
                             </w:pPr>
                             <w:r>
+                              <w:rPr>
+                                <w:rFonts w:asciiTheme="minorHAnsi" w:hAnsiTheme="minorHAnsi" w:cstheme="minorHAnsi"/>
+                              </w:rPr>
                               <w:t>a</w:t>
                             </w:r>
                             <w:r>
+                              <w:rPr>
+                                <w:rFonts w:asciiTheme="minorHAnsi" w:hAnsiTheme="minorHAnsi" w:cstheme="minorHAnsi"/>
+                              </w:rPr>
                               <w:t>li</w:t>
                             </w:r>
                             <w:r>
+                              <w:rPr>
+                                <w:rFonts w:asciiTheme="minorHAnsi" w:hAnsiTheme="minorHAnsi" w:cstheme="minorHAnsi"/>
+                              </w:rPr>
                               <w:t>l</w:t>
                             </w:r>
                             <w:r>
+                              <w:rPr>
+                                <w:rFonts w:asciiTheme="minorHAnsi" w:hAnsiTheme="minorHAnsi" w:cstheme="minorHAnsi"/>
+                              </w:rPr>
                               <w:t>otfi3</w:t>
                             </w:r>
                             <w:r>
+                              <w:rPr>
+                                <w:rFonts w:asciiTheme="minorHAnsi" w:hAnsiTheme="minorHAnsi" w:cstheme="minorHAnsi"/>
+                              </w:rPr>
                               <w:t>@</w:t>
                             </w:r>
                             <w:r>
+                              <w:rPr>
+                                <w:rFonts w:asciiTheme="minorHAnsi" w:hAnsiTheme="minorHAnsi" w:cstheme="minorHAnsi"/>
+                              </w:rPr>
                               <w:t>gmail</w:t>
                             </w:r>
                             <w:r>
+                              <w:rPr>
+                                <w:rFonts w:asciiTheme="minorHAnsi" w:hAnsiTheme="minorHAnsi" w:cstheme="minorHAnsi"/>
+                              </w:rPr>
                               <w:t>.com</w:t>
+                            </w:r>
+                            <w:r>
+                              <w:rPr>
+                                <w:rFonts w:asciiTheme="minorHAnsi" w:hAnsiTheme="minorHAnsi" w:cstheme="minorHAnsi"/>
+                              </w:rPr>
+                              <w:t xml:space="preserve"> - (+98) 937 918 7928</w:t>
                             </w:r>
                           </w:p>
                         </w:txbxContent>
@@ -323,27 +353,57 @@
                     <w:p>
                       <w:pPr>
                         <w:pStyle w:val="ContactInfo"/>
+                        <w:rPr>
+                          <w:rFonts w:asciiTheme="minorHAnsi" w:hAnsiTheme="minorHAnsi" w:cstheme="minorHAnsi"/>
+                        </w:rPr>
                       </w:pPr>
                       <w:r>
+                        <w:rPr>
+                          <w:rFonts w:asciiTheme="minorHAnsi" w:hAnsiTheme="minorHAnsi" w:cstheme="minorHAnsi"/>
+                        </w:rPr>
                         <w:t>a</w:t>
                       </w:r>
                       <w:r>
+                        <w:rPr>
+                          <w:rFonts w:asciiTheme="minorHAnsi" w:hAnsiTheme="minorHAnsi" w:cstheme="minorHAnsi"/>
+                        </w:rPr>
                         <w:t>li</w:t>
                       </w:r>
                       <w:r>
+                        <w:rPr>
+                          <w:rFonts w:asciiTheme="minorHAnsi" w:hAnsiTheme="minorHAnsi" w:cstheme="minorHAnsi"/>
+                        </w:rPr>
                         <w:t>l</w:t>
                       </w:r>
                       <w:r>
+                        <w:rPr>
+                          <w:rFonts w:asciiTheme="minorHAnsi" w:hAnsiTheme="minorHAnsi" w:cstheme="minorHAnsi"/>
+                        </w:rPr>
                         <w:t>otfi3</w:t>
                       </w:r>
                       <w:r>
+                        <w:rPr>
+                          <w:rFonts w:asciiTheme="minorHAnsi" w:hAnsiTheme="minorHAnsi" w:cstheme="minorHAnsi"/>
+                        </w:rPr>
                         <w:t>@</w:t>
                       </w:r>
                       <w:r>
+                        <w:rPr>
+                          <w:rFonts w:asciiTheme="minorHAnsi" w:hAnsiTheme="minorHAnsi" w:cstheme="minorHAnsi"/>
+                        </w:rPr>
                         <w:t>gmail</w:t>
                       </w:r>
                       <w:r>
+                        <w:rPr>
+                          <w:rFonts w:asciiTheme="minorHAnsi" w:hAnsiTheme="minorHAnsi" w:cstheme="minorHAnsi"/>
+                        </w:rPr>
                         <w:t>.com</w:t>
+                      </w:r>
+                      <w:r>
+                        <w:rPr>
+                          <w:rFonts w:asciiTheme="minorHAnsi" w:hAnsiTheme="minorHAnsi" w:cstheme="minorHAnsi"/>
+                        </w:rPr>
+                        <w:t xml:space="preserve"> - (+98) 937 918 7928</w:t>
                       </w:r>
                     </w:p>
                   </w:txbxContent>
@@ -438,7 +498,15 @@
                       <wps:txbx>
                         <w:txbxContent>
                           <w:p>
+                            <w:pPr>
+                              <w:rPr>
+                                <w:rFonts w:asciiTheme="minorHAnsi" w:hAnsiTheme="minorHAnsi" w:cstheme="minorHAnsi"/>
+                              </w:rPr>
+                            </w:pPr>
                             <w:r>
+                              <w:rPr>
+                                <w:rFonts w:asciiTheme="minorHAnsi" w:hAnsiTheme="minorHAnsi" w:cstheme="minorHAnsi"/>
+                              </w:rPr>
                               <w:t>Experienced Backend and Android Developer with a decade of hands-on expertise in software development and team leadership.</w:t>
                             </w:r>
                           </w:p>
@@ -469,7 +537,15 @@
                 <v:textbox style="mso-fit-shape-to-text:t">
                   <w:txbxContent>
                     <w:p>
+                      <w:pPr>
+                        <w:rPr>
+                          <w:rFonts w:asciiTheme="minorHAnsi" w:hAnsiTheme="minorHAnsi" w:cstheme="minorHAnsi"/>
+                        </w:rPr>
+                      </w:pPr>
                       <w:r>
+                        <w:rPr>
+                          <w:rFonts w:asciiTheme="minorHAnsi" w:hAnsiTheme="minorHAnsi" w:cstheme="minorHAnsi"/>
+                        </w:rPr>
                         <w:t>Experienced Backend and Android Developer with a decade of hands-on expertise in software development and team leadership.</w:t>
                       </w:r>
                     </w:p>
@@ -1125,30 +1201,69 @@
                 <w:rFonts w:asciiTheme="minorHAnsi" w:hAnsiTheme="minorHAnsi" w:cstheme="minorHAnsi"/>
                 <w:noProof w:val="0"/>
               </w:rPr>
-              <w:t>A</w:t>
+              <w:t xml:space="preserve">Additionally, </w:t>
             </w:r>
             <w:r>
               <w:rPr>
                 <w:rFonts w:asciiTheme="minorHAnsi" w:hAnsiTheme="minorHAnsi" w:cstheme="minorHAnsi"/>
                 <w:noProof w:val="0"/>
               </w:rPr>
-              <w:t xml:space="preserve">dditionally, </w:t>
-            </w:r>
-            <w:proofErr w:type="gramStart"/>
+              <w:t>led</w:t>
+            </w:r>
             <w:r>
               <w:rPr>
                 <w:rFonts w:asciiTheme="minorHAnsi" w:hAnsiTheme="minorHAnsi" w:cstheme="minorHAnsi"/>
                 <w:noProof w:val="0"/>
               </w:rPr>
-              <w:t>Led</w:t>
-            </w:r>
-            <w:proofErr w:type="gramEnd"/>
-            <w:r>
-              <w:rPr>
-                <w:rFonts w:asciiTheme="minorHAnsi" w:hAnsiTheme="minorHAnsi" w:cstheme="minorHAnsi"/>
-                <w:noProof w:val="0"/>
-              </w:rPr>
               <w:t xml:space="preserve"> a dynamic development team of four to create the Grapefruit Antimalware and Privacy Advisor application. </w:t>
+            </w:r>
+          </w:p>
+        </w:tc>
+      </w:tr>
+      <w:tr>
+        <w:trPr>
+          <w:trHeight w:val="1496"/>
+          <w:jc w:val="center"/>
+        </w:trPr>
+        <w:tc>
+          <w:tcPr>
+            <w:tcW w:w="2628" w:type="dxa"/>
+            <w:vAlign w:val="center"/>
+          </w:tcPr>
+          <w:p>
+            <w:pPr>
+              <w:pStyle w:val="Heading1"/>
+              <w:rPr>
+                <w:rFonts w:asciiTheme="minorHAnsi" w:hAnsiTheme="minorHAnsi" w:cstheme="minorHAnsi"/>
+              </w:rPr>
+            </w:pPr>
+            <w:r>
+              <w:rPr>
+                <w:rFonts w:asciiTheme="minorHAnsi" w:hAnsiTheme="minorHAnsi" w:cstheme="minorHAnsi"/>
+              </w:rPr>
+              <w:lastRenderedPageBreak/>
+              <w:t>Skills</w:t>
+            </w:r>
+          </w:p>
+        </w:tc>
+        <w:tc>
+          <w:tcPr>
+            <w:tcW w:w="8388" w:type="dxa"/>
+            <w:vAlign w:val="center"/>
+          </w:tcPr>
+          <w:p>
+            <w:pPr>
+              <w:pStyle w:val="Normal14Tabbed"/>
+              <w:rPr>
+                <w:rStyle w:val="NormalExpandedCaps"/>
+                <w:rFonts w:asciiTheme="minorHAnsi" w:hAnsiTheme="minorHAnsi" w:cstheme="minorHAnsi"/>
+              </w:rPr>
+            </w:pPr>
+            <w:r>
+              <w:rPr>
+                <w:rFonts w:asciiTheme="minorHAnsi" w:hAnsiTheme="minorHAnsi" w:cstheme="minorHAnsi"/>
+              </w:rPr>
+              <w:t>Python – Django – Kubernetes – Android – Kotlin – Java – Git</w:t>
             </w:r>
           </w:p>
         </w:tc>
@@ -1172,8 +1287,7 @@
               <w:rPr>
                 <w:rFonts w:asciiTheme="minorHAnsi" w:hAnsiTheme="minorHAnsi" w:cstheme="minorHAnsi"/>
               </w:rPr>
-              <w:lastRenderedPageBreak/>
-              <w:t>Skills</w:t>
+              <w:t>Consultancy</w:t>
             </w:r>
           </w:p>
         </w:tc>
@@ -1185,15 +1299,84 @@
             <w:pPr>
               <w:pStyle w:val="Normal14Tabbed"/>
               <w:rPr>
+                <w:rFonts w:asciiTheme="minorHAnsi" w:hAnsiTheme="minorHAnsi" w:cstheme="minorHAnsi"/>
+              </w:rPr>
+            </w:pPr>
+            <w:r>
+              <w:rPr>
                 <w:rStyle w:val="NormalExpandedCaps"/>
                 <w:rFonts w:asciiTheme="minorHAnsi" w:hAnsiTheme="minorHAnsi" w:cstheme="minorHAnsi"/>
               </w:rPr>
-            </w:pPr>
-            <w:r>
-              <w:rPr>
-                <w:rFonts w:asciiTheme="minorHAnsi" w:hAnsiTheme="minorHAnsi" w:cstheme="minorHAnsi"/>
-              </w:rPr>
-              <w:t>Python – Django – Kubernetes – Android – Kotlin – Java – Git</w:t>
+              <w:t>Khandevaneh</w:t>
+            </w:r>
+            <w:r>
+              <w:rPr>
+                <w:rStyle w:val="NormalExpandedCaps"/>
+                <w:rFonts w:asciiTheme="minorHAnsi" w:hAnsiTheme="minorHAnsi" w:cstheme="minorHAnsi"/>
+                <w:rtl/>
+                <w:lang w:bidi="fa-IR"/>
+              </w:rPr>
+              <w:t xml:space="preserve"> </w:t>
+            </w:r>
+            <w:r>
+              <w:rPr>
+                <w:rFonts w:asciiTheme="minorHAnsi" w:hAnsiTheme="minorHAnsi" w:cstheme="minorHAnsi"/>
+              </w:rPr>
+              <w:tab/>
+              <w:t xml:space="preserve">July 2017 – February 2018 </w:t>
+            </w:r>
+          </w:p>
+          <w:p>
+            <w:pPr>
+              <w:pStyle w:val="BoldNormal14"/>
+              <w:rPr>
+                <w:rFonts w:asciiTheme="minorHAnsi" w:hAnsiTheme="minorHAnsi" w:cstheme="minorHAnsi"/>
+              </w:rPr>
+            </w:pPr>
+            <w:r>
+              <w:rPr>
+                <w:rFonts w:asciiTheme="minorHAnsi" w:hAnsiTheme="minorHAnsi" w:cstheme="minorHAnsi"/>
+              </w:rPr>
+              <w:t>Technical Consultant</w:t>
+            </w:r>
+          </w:p>
+          <w:p>
+            <w:pPr>
+              <w:pStyle w:val="Normal14Tabbed"/>
+              <w:ind w:left="699"/>
+              <w:rPr>
+                <w:rStyle w:val="NormalExpandedCaps"/>
+                <w:rFonts w:asciiTheme="minorHAnsi" w:hAnsiTheme="minorHAnsi" w:cstheme="minorHAnsi"/>
+              </w:rPr>
+            </w:pPr>
+            <w:r>
+              <w:rPr>
+                <w:rFonts w:asciiTheme="minorHAnsi" w:hAnsiTheme="minorHAnsi" w:cstheme="minorHAnsi"/>
+                <w:bCs/>
+                <w:sz w:val="22"/>
+                <w:szCs w:val="22"/>
+              </w:rPr>
+              <w:t xml:space="preserve">Contributed to the development of the official </w:t>
+            </w:r>
+            <w:proofErr w:type="spellStart"/>
+            <w:r>
+              <w:rPr>
+                <w:rFonts w:asciiTheme="minorHAnsi" w:hAnsiTheme="minorHAnsi" w:cstheme="minorHAnsi"/>
+                <w:bCs/>
+                <w:sz w:val="22"/>
+                <w:szCs w:val="22"/>
+              </w:rPr>
+              <w:t>Khandevaneh</w:t>
+            </w:r>
+            <w:proofErr w:type="spellEnd"/>
+            <w:r>
+              <w:rPr>
+                <w:rFonts w:asciiTheme="minorHAnsi" w:hAnsiTheme="minorHAnsi" w:cstheme="minorHAnsi"/>
+                <w:bCs/>
+                <w:sz w:val="22"/>
+                <w:szCs w:val="22"/>
+              </w:rPr>
+              <w:t xml:space="preserve"> TV show application in the role of Android Technical Consultant. Assumed a pivotal role in guiding major design choices and overcoming critical development challenges, ensuring the project's successful execution.</w:t>
             </w:r>
           </w:p>
         </w:tc>
@@ -1217,7 +1400,7 @@
               <w:rPr>
                 <w:rFonts w:asciiTheme="minorHAnsi" w:hAnsiTheme="minorHAnsi" w:cstheme="minorHAnsi"/>
               </w:rPr>
-              <w:t>Consultancy</w:t>
+              <w:t>Education</w:t>
             </w:r>
           </w:p>
         </w:tc>
@@ -1237,23 +1420,14 @@
                 <w:rStyle w:val="NormalExpandedCaps"/>
                 <w:rFonts w:asciiTheme="minorHAnsi" w:hAnsiTheme="minorHAnsi" w:cstheme="minorHAnsi"/>
               </w:rPr>
-              <w:t>Khandevaneh</w:t>
-            </w:r>
-            <w:r>
-              <w:rPr>
-                <w:rStyle w:val="NormalExpandedCaps"/>
-                <w:rFonts w:asciiTheme="minorHAnsi" w:hAnsiTheme="minorHAnsi" w:cstheme="minorHAnsi"/>
-                <w:rtl/>
-                <w:lang w:bidi="fa-IR"/>
-              </w:rPr>
-              <w:t xml:space="preserve"> </w:t>
+              <w:t>Sharif University of Technology</w:t>
             </w:r>
             <w:r>
               <w:rPr>
                 <w:rFonts w:asciiTheme="minorHAnsi" w:hAnsiTheme="minorHAnsi" w:cstheme="minorHAnsi"/>
               </w:rPr>
               <w:tab/>
-              <w:t xml:space="preserve">July 2017 – February 2018 </w:t>
+              <w:t>2013 – 2018</w:t>
             </w:r>
           </w:p>
           <w:p>
@@ -1267,15 +1441,21 @@
               <w:rPr>
                 <w:rFonts w:asciiTheme="minorHAnsi" w:hAnsiTheme="minorHAnsi" w:cstheme="minorHAnsi"/>
               </w:rPr>
-              <w:t>Technical Consultant</w:t>
-            </w:r>
-          </w:p>
-          <w:p>
-            <w:pPr>
-              <w:pStyle w:val="Normal14Tabbed"/>
-              <w:ind w:left="699"/>
-              <w:rPr>
-                <w:rStyle w:val="NormalExpandedCaps"/>
+              <w:t>Bachelor of Science in Information Technology Engineering</w:t>
+            </w:r>
+          </w:p>
+          <w:p>
+            <w:pPr>
+              <w:pStyle w:val="ListParagraph"/>
+              <w:numPr>
+                <w:ilvl w:val="0"/>
+                <w:numId w:val="0"/>
+              </w:numPr>
+              <w:tabs>
+                <w:tab w:val="clear" w:pos="7722"/>
+              </w:tabs>
+              <w:ind w:left="702"/>
+              <w:rPr>
                 <w:rFonts w:asciiTheme="minorHAnsi" w:hAnsiTheme="minorHAnsi" w:cstheme="minorHAnsi"/>
               </w:rPr>
             </w:pPr>
@@ -1283,30 +1463,8 @@
               <w:rPr>
                 <w:rFonts w:asciiTheme="minorHAnsi" w:hAnsiTheme="minorHAnsi" w:cstheme="minorHAnsi"/>
                 <w:bCs/>
-                <w:sz w:val="22"/>
-                <w:szCs w:val="22"/>
-              </w:rPr>
-              <w:t xml:space="preserve">Contributed to the development of the official </w:t>
-            </w:r>
-            <w:proofErr w:type="spellStart"/>
-            <w:r>
-              <w:rPr>
-                <w:rFonts w:asciiTheme="minorHAnsi" w:hAnsiTheme="minorHAnsi" w:cstheme="minorHAnsi"/>
-                <w:bCs/>
-                <w:sz w:val="22"/>
-                <w:szCs w:val="22"/>
-              </w:rPr>
-              <w:t>Khandevaneh</w:t>
-            </w:r>
-            <w:proofErr w:type="spellEnd"/>
-            <w:r>
-              <w:rPr>
-                <w:rFonts w:asciiTheme="minorHAnsi" w:hAnsiTheme="minorHAnsi" w:cstheme="minorHAnsi"/>
-                <w:bCs/>
-                <w:sz w:val="22"/>
-                <w:szCs w:val="22"/>
-              </w:rPr>
-              <w:t xml:space="preserve"> TV show application in the role of Android Technical Consultant. Assumed a pivotal role in guiding major design choices and overcoming critical development challenges, ensuring the project's successful execution.</w:t>
+              </w:rPr>
+              <w:t>Relevant Coursework: Advanced Programming in Java, Data Structures and Algorithms, Design Patterns</w:t>
             </w:r>
           </w:p>
         </w:tc>
@@ -1330,7 +1488,7 @@
               <w:rPr>
                 <w:rFonts w:asciiTheme="minorHAnsi" w:hAnsiTheme="minorHAnsi" w:cstheme="minorHAnsi"/>
               </w:rPr>
-              <w:t>Education</w:t>
+              <w:t xml:space="preserve"> Volunteer</w:t>
             </w:r>
           </w:p>
         </w:tc>
@@ -1350,14 +1508,27 @@
                 <w:rStyle w:val="NormalExpandedCaps"/>
                 <w:rFonts w:asciiTheme="minorHAnsi" w:hAnsiTheme="minorHAnsi" w:cstheme="minorHAnsi"/>
               </w:rPr>
-              <w:t>Sharif University of Technology</w:t>
+              <w:t>Sharif Energy Research Institute (SERI) Saba App Event</w:t>
             </w:r>
             <w:r>
               <w:rPr>
                 <w:rFonts w:asciiTheme="minorHAnsi" w:hAnsiTheme="minorHAnsi" w:cstheme="minorHAnsi"/>
               </w:rPr>
               <w:tab/>
-              <w:t>2013 – 2018</w:t>
+            </w:r>
+          </w:p>
+          <w:p>
+            <w:pPr>
+              <w:pStyle w:val="Normal14Tabbed"/>
+              <w:rPr>
+                <w:rFonts w:asciiTheme="minorHAnsi" w:hAnsiTheme="minorHAnsi" w:cstheme="minorHAnsi"/>
+              </w:rPr>
+            </w:pPr>
+            <w:r>
+              <w:rPr>
+                <w:rFonts w:asciiTheme="minorHAnsi" w:hAnsiTheme="minorHAnsi" w:cstheme="minorHAnsi"/>
+              </w:rPr>
+              <w:t>July 2016 – September 2016</w:t>
             </w:r>
           </w:p>
           <w:p>
@@ -1371,30 +1542,27 @@
               <w:rPr>
                 <w:rFonts w:asciiTheme="minorHAnsi" w:hAnsiTheme="minorHAnsi" w:cstheme="minorHAnsi"/>
               </w:rPr>
-              <w:t>Bachelor of Science in Information Technology Engineering</w:t>
-            </w:r>
-          </w:p>
-          <w:p>
-            <w:pPr>
-              <w:pStyle w:val="ListParagraph"/>
-              <w:numPr>
-                <w:ilvl w:val="0"/>
-                <w:numId w:val="0"/>
-              </w:numPr>
-              <w:tabs>
-                <w:tab w:val="clear" w:pos="7722"/>
-              </w:tabs>
-              <w:ind w:left="702"/>
-              <w:rPr>
-                <w:rFonts w:asciiTheme="minorHAnsi" w:hAnsiTheme="minorHAnsi" w:cstheme="minorHAnsi"/>
-              </w:rPr>
-            </w:pPr>
-            <w:r>
-              <w:rPr>
-                <w:rFonts w:asciiTheme="minorHAnsi" w:hAnsiTheme="minorHAnsi" w:cstheme="minorHAnsi"/>
-                <w:bCs/>
-              </w:rPr>
-              <w:t>Relevant Coursework: Advanced Programming in Java, Data Structures and Algorithms, Design Patterns</w:t>
+              <w:t>Technical Consultant</w:t>
+            </w:r>
+          </w:p>
+          <w:p>
+            <w:pPr>
+              <w:pStyle w:val="Normal14Tabbed"/>
+              <w:ind w:left="706"/>
+              <w:rPr>
+                <w:rStyle w:val="NormalExpandedCaps"/>
+                <w:rFonts w:asciiTheme="minorHAnsi" w:hAnsiTheme="minorHAnsi" w:cstheme="minorHAnsi"/>
+                <w:sz w:val="22"/>
+                <w:szCs w:val="22"/>
+              </w:rPr>
+            </w:pPr>
+            <w:r>
+              <w:rPr>
+                <w:rFonts w:asciiTheme="minorHAnsi" w:hAnsiTheme="minorHAnsi" w:cstheme="minorHAnsi"/>
+                <w:sz w:val="22"/>
+                <w:szCs w:val="22"/>
+              </w:rPr>
+              <w:t>Served as a Technical Referee for SERI, a student event featuring competitive applications. Actively engaged in evaluating and providing expertise on technical aspects, fostering teamwork, and participating in activities that involved idea defense and design thinking for innovation workshops.</w:t>
             </w:r>
           </w:p>
         </w:tc>
@@ -1418,7 +1586,7 @@
               <w:rPr>
                 <w:rFonts w:asciiTheme="minorHAnsi" w:hAnsiTheme="minorHAnsi" w:cstheme="minorHAnsi"/>
               </w:rPr>
-              <w:t xml:space="preserve"> Volunteer</w:t>
+              <w:t>Language</w:t>
             </w:r>
           </w:p>
         </w:tc>
@@ -1430,69 +1598,22 @@
             <w:pPr>
               <w:pStyle w:val="Normal14Tabbed"/>
               <w:rPr>
-                <w:rFonts w:asciiTheme="minorHAnsi" w:hAnsiTheme="minorHAnsi" w:cstheme="minorHAnsi"/>
-              </w:rPr>
-            </w:pPr>
-            <w:r>
-              <w:rPr>
                 <w:rStyle w:val="NormalExpandedCaps"/>
                 <w:rFonts w:asciiTheme="minorHAnsi" w:hAnsiTheme="minorHAnsi" w:cstheme="minorHAnsi"/>
               </w:rPr>
-              <w:t>Sharif Energy Research Institute (SERI) Saba App Event</w:t>
-            </w:r>
-            <w:r>
-              <w:rPr>
-                <w:rFonts w:asciiTheme="minorHAnsi" w:hAnsiTheme="minorHAnsi" w:cstheme="minorHAnsi"/>
-              </w:rPr>
-              <w:tab/>
-            </w:r>
-          </w:p>
-          <w:p>
-            <w:pPr>
-              <w:pStyle w:val="Normal14Tabbed"/>
-              <w:rPr>
-                <w:rFonts w:asciiTheme="minorHAnsi" w:hAnsiTheme="minorHAnsi" w:cstheme="minorHAnsi"/>
-              </w:rPr>
-            </w:pPr>
-            <w:r>
-              <w:rPr>
-                <w:rFonts w:asciiTheme="minorHAnsi" w:hAnsiTheme="minorHAnsi" w:cstheme="minorHAnsi"/>
-              </w:rPr>
-              <w:t>July 2016 – September 2016</w:t>
-            </w:r>
-          </w:p>
-          <w:p>
-            <w:pPr>
-              <w:pStyle w:val="BoldNormal14"/>
-              <w:rPr>
-                <w:rFonts w:asciiTheme="minorHAnsi" w:hAnsiTheme="minorHAnsi" w:cstheme="minorHAnsi"/>
-              </w:rPr>
-            </w:pPr>
-            <w:r>
-              <w:rPr>
-                <w:rFonts w:asciiTheme="minorHAnsi" w:hAnsiTheme="minorHAnsi" w:cstheme="minorHAnsi"/>
-              </w:rPr>
-              <w:t>Technical Consultant</w:t>
-            </w:r>
-          </w:p>
-          <w:p>
-            <w:pPr>
-              <w:pStyle w:val="Normal14Tabbed"/>
-              <w:ind w:left="706"/>
+            </w:pPr>
+            <w:r>
               <w:rPr>
                 <w:rStyle w:val="NormalExpandedCaps"/>
                 <w:rFonts w:asciiTheme="minorHAnsi" w:hAnsiTheme="minorHAnsi" w:cstheme="minorHAnsi"/>
-                <w:sz w:val="22"/>
-                <w:szCs w:val="22"/>
-              </w:rPr>
-            </w:pPr>
-            <w:r>
-              <w:rPr>
-                <w:rFonts w:asciiTheme="minorHAnsi" w:hAnsiTheme="minorHAnsi" w:cstheme="minorHAnsi"/>
-                <w:sz w:val="22"/>
-                <w:szCs w:val="22"/>
-              </w:rPr>
-              <w:t>Served as a Technical Referee for SERI, a student event featuring competitive applications. Actively engaged in evaluating and providing expertise on technical aspects, fostering teamwork, and participating in activities that involved idea defense and design thinking for innovation workshops.</w:t>
+              </w:rPr>
+              <w:t xml:space="preserve">English: </w:t>
+            </w:r>
+            <w:r>
+              <w:rPr>
+                <w:rFonts w:asciiTheme="minorHAnsi" w:hAnsiTheme="minorHAnsi" w:cstheme="minorHAnsi"/>
+              </w:rPr>
+              <w:t>Fluent</w:t>
             </w:r>
           </w:p>
         </w:tc>
@@ -1806,6 +1927,119 @@
     </w:lvl>
   </w:abstractNum>
   <w:abstractNum w:abstractNumId="1" w15:restartNumberingAfterBreak="0">
+    <w:nsid w:val="3CFE1D85"/>
+    <w:multiLevelType w:val="hybridMultilevel"/>
+    <w:tmpl w:val="70CCD7AE"/>
+    <w:lvl w:ilvl="0" w:tplc="04090001">
+      <w:start w:val="1"/>
+      <w:numFmt w:val="bullet"/>
+      <w:lvlText w:val=""/>
+      <w:lvlJc w:val="left"/>
+      <w:pPr>
+        <w:ind w:left="720" w:hanging="360"/>
+      </w:pPr>
+      <w:rPr>
+        <w:rFonts w:ascii="Symbol" w:hAnsi="Symbol" w:hint="default"/>
+      </w:rPr>
+    </w:lvl>
+    <w:lvl w:ilvl="1" w:tplc="04090003" w:tentative="1">
+      <w:start w:val="1"/>
+      <w:numFmt w:val="bullet"/>
+      <w:lvlText w:val="o"/>
+      <w:lvlJc w:val="left"/>
+      <w:pPr>
+        <w:ind w:left="1440" w:hanging="360"/>
+      </w:pPr>
+      <w:rPr>
+        <w:rFonts w:ascii="Courier New" w:hAnsi="Courier New" w:cs="Courier New" w:hint="default"/>
+      </w:rPr>
+    </w:lvl>
+    <w:lvl w:ilvl="2" w:tplc="04090005" w:tentative="1">
+      <w:start w:val="1"/>
+      <w:numFmt w:val="bullet"/>
+      <w:lvlText w:val=""/>
+      <w:lvlJc w:val="left"/>
+      <w:pPr>
+        <w:ind w:left="2160" w:hanging="360"/>
+      </w:pPr>
+      <w:rPr>
+        <w:rFonts w:ascii="Wingdings" w:hAnsi="Wingdings" w:hint="default"/>
+      </w:rPr>
+    </w:lvl>
+    <w:lvl w:ilvl="3" w:tplc="04090001" w:tentative="1">
+      <w:start w:val="1"/>
+      <w:numFmt w:val="bullet"/>
+      <w:lvlText w:val=""/>
+      <w:lvlJc w:val="left"/>
+      <w:pPr>
+        <w:ind w:left="2880" w:hanging="360"/>
+      </w:pPr>
+      <w:rPr>
+        <w:rFonts w:ascii="Symbol" w:hAnsi="Symbol" w:hint="default"/>
+      </w:rPr>
+    </w:lvl>
+    <w:lvl w:ilvl="4" w:tplc="04090003" w:tentative="1">
+      <w:start w:val="1"/>
+      <w:numFmt w:val="bullet"/>
+      <w:lvlText w:val="o"/>
+      <w:lvlJc w:val="left"/>
+      <w:pPr>
+        <w:ind w:left="3600" w:hanging="360"/>
+      </w:pPr>
+      <w:rPr>
+        <w:rFonts w:ascii="Courier New" w:hAnsi="Courier New" w:cs="Courier New" w:hint="default"/>
+      </w:rPr>
+    </w:lvl>
+    <w:lvl w:ilvl="5" w:tplc="04090005" w:tentative="1">
+      <w:start w:val="1"/>
+      <w:numFmt w:val="bullet"/>
+      <w:lvlText w:val=""/>
+      <w:lvlJc w:val="left"/>
+      <w:pPr>
+        <w:ind w:left="4320" w:hanging="360"/>
+      </w:pPr>
+      <w:rPr>
+        <w:rFonts w:ascii="Wingdings" w:hAnsi="Wingdings" w:hint="default"/>
+      </w:rPr>
+    </w:lvl>
+    <w:lvl w:ilvl="6" w:tplc="04090001" w:tentative="1">
+      <w:start w:val="1"/>
+      <w:numFmt w:val="bullet"/>
+      <w:lvlText w:val=""/>
+      <w:lvlJc w:val="left"/>
+      <w:pPr>
+        <w:ind w:left="5040" w:hanging="360"/>
+      </w:pPr>
+      <w:rPr>
+        <w:rFonts w:ascii="Symbol" w:hAnsi="Symbol" w:hint="default"/>
+      </w:rPr>
+    </w:lvl>
+    <w:lvl w:ilvl="7" w:tplc="04090003" w:tentative="1">
+      <w:start w:val="1"/>
+      <w:numFmt w:val="bullet"/>
+      <w:lvlText w:val="o"/>
+      <w:lvlJc w:val="left"/>
+      <w:pPr>
+        <w:ind w:left="5760" w:hanging="360"/>
+      </w:pPr>
+      <w:rPr>
+        <w:rFonts w:ascii="Courier New" w:hAnsi="Courier New" w:cs="Courier New" w:hint="default"/>
+      </w:rPr>
+    </w:lvl>
+    <w:lvl w:ilvl="8" w:tplc="04090005" w:tentative="1">
+      <w:start w:val="1"/>
+      <w:numFmt w:val="bullet"/>
+      <w:lvlText w:val=""/>
+      <w:lvlJc w:val="left"/>
+      <w:pPr>
+        <w:ind w:left="6480" w:hanging="360"/>
+      </w:pPr>
+      <w:rPr>
+        <w:rFonts w:ascii="Wingdings" w:hAnsi="Wingdings" w:hint="default"/>
+      </w:rPr>
+    </w:lvl>
+  </w:abstractNum>
+  <w:abstractNum w:abstractNumId="2" w15:restartNumberingAfterBreak="0">
     <w:nsid w:val="4F8901EA"/>
     <w:multiLevelType w:val="hybridMultilevel"/>
     <w:tmpl w:val="3EE8C336"/>
@@ -1918,7 +2152,7 @@
       </w:rPr>
     </w:lvl>
   </w:abstractNum>
-  <w:abstractNum w:abstractNumId="2" w15:restartNumberingAfterBreak="0">
+  <w:abstractNum w:abstractNumId="3" w15:restartNumberingAfterBreak="0">
     <w:nsid w:val="6B8804DE"/>
     <w:multiLevelType w:val="hybridMultilevel"/>
     <w:tmpl w:val="8D8003B6"/>
@@ -2031,7 +2265,7 @@
       </w:rPr>
     </w:lvl>
   </w:abstractNum>
-  <w:abstractNum w:abstractNumId="3" w15:restartNumberingAfterBreak="0">
+  <w:abstractNum w:abstractNumId="4" w15:restartNumberingAfterBreak="0">
     <w:nsid w:val="7D515322"/>
     <w:multiLevelType w:val="hybridMultilevel"/>
     <w:tmpl w:val="9496C972"/>
@@ -2147,12 +2381,15 @@
     <w:abstractNumId w:val="0"/>
   </w:num>
   <w:num w:numId="2" w16cid:durableId="1233585833">
+    <w:abstractNumId w:val="3"/>
+  </w:num>
+  <w:num w:numId="3" w16cid:durableId="1144472625">
+    <w:abstractNumId w:val="4"/>
+  </w:num>
+  <w:num w:numId="4" w16cid:durableId="639846489">
     <w:abstractNumId w:val="2"/>
   </w:num>
-  <w:num w:numId="3" w16cid:durableId="1144472625">
-    <w:abstractNumId w:val="3"/>
-  </w:num>
-  <w:num w:numId="4" w16cid:durableId="639846489">
+  <w:num w:numId="5" w16cid:durableId="2138911675">
     <w:abstractNumId w:val="1"/>
   </w:num>
 </w:numbering>
@@ -2628,6 +2865,7 @@
   <w:style w:type="character" w:default="1" w:styleId="DefaultParagraphFont">
     <w:name w:val="Default Paragraph Font"/>
     <w:uiPriority w:val="1"/>
+    <w:semiHidden/>
     <w:unhideWhenUsed/>
   </w:style>
   <w:style w:type="table" w:default="1" w:styleId="TableNormal">

</xml_diff>